<commit_message>
correcion arquitectura - capa de acceso a datos interfaz unica
</commit_message>
<xml_diff>
--- a/documentacion/arquitectura/Diagrama de componentes.docx
+++ b/documentacion/arquitectura/Diagrama de componentes.docx
@@ -58,11 +58,11 @@
           <w:tcPr>
             <w:tcW w:w="1217" w:type="dxa"/>
             <w:shd w:val="clear" w:color="auto" w:fill="D9D9D9"/>
-          </w:tcPr>
-          <w:p>
-            <w:pPr>
-              <w:spacing w:after="0" w:line="240" w:lineRule="auto"/>
-              <w:jc w:val="center"/>
+            <w:vAlign w:val="center"/>
+          </w:tcPr>
+          <w:p>
+            <w:pPr>
+              <w:spacing w:after="0" w:line="240" w:lineRule="auto"/>
               <w:rPr>
                 <w:rFonts w:eastAsia="Times New Roman" w:cs="Arial"/>
                 <w:b/>
@@ -89,11 +89,11 @@
           <w:tcPr>
             <w:tcW w:w="1157" w:type="dxa"/>
             <w:shd w:val="clear" w:color="auto" w:fill="D9D9D9"/>
-          </w:tcPr>
-          <w:p>
-            <w:pPr>
-              <w:spacing w:after="0" w:line="240" w:lineRule="auto"/>
-              <w:jc w:val="center"/>
+            <w:vAlign w:val="center"/>
+          </w:tcPr>
+          <w:p>
+            <w:pPr>
+              <w:spacing w:after="0" w:line="240" w:lineRule="auto"/>
               <w:rPr>
                 <w:rFonts w:eastAsia="Times New Roman" w:cs="Arial"/>
                 <w:b/>
@@ -120,11 +120,11 @@
           <w:tcPr>
             <w:tcW w:w="1729" w:type="dxa"/>
             <w:shd w:val="clear" w:color="auto" w:fill="D9D9D9"/>
-          </w:tcPr>
-          <w:p>
-            <w:pPr>
-              <w:spacing w:after="0" w:line="240" w:lineRule="auto"/>
-              <w:jc w:val="center"/>
+            <w:vAlign w:val="center"/>
+          </w:tcPr>
+          <w:p>
+            <w:pPr>
+              <w:spacing w:after="0" w:line="240" w:lineRule="auto"/>
               <w:rPr>
                 <w:rFonts w:eastAsia="Times New Roman" w:cs="Arial"/>
                 <w:b/>
@@ -151,11 +151,11 @@
           <w:tcPr>
             <w:tcW w:w="1806" w:type="dxa"/>
             <w:shd w:val="clear" w:color="auto" w:fill="D9D9D9"/>
-          </w:tcPr>
-          <w:p>
-            <w:pPr>
-              <w:spacing w:after="0" w:line="240" w:lineRule="auto"/>
-              <w:jc w:val="center"/>
+            <w:vAlign w:val="center"/>
+          </w:tcPr>
+          <w:p>
+            <w:pPr>
+              <w:spacing w:after="0" w:line="240" w:lineRule="auto"/>
               <w:rPr>
                 <w:rFonts w:eastAsia="Times New Roman" w:cs="Arial"/>
                 <w:b/>
@@ -182,11 +182,11 @@
           <w:tcPr>
             <w:tcW w:w="2811" w:type="dxa"/>
             <w:shd w:val="clear" w:color="auto" w:fill="D9D9D9"/>
-          </w:tcPr>
-          <w:p>
-            <w:pPr>
-              <w:spacing w:after="0" w:line="240" w:lineRule="auto"/>
-              <w:jc w:val="center"/>
+            <w:vAlign w:val="center"/>
+          </w:tcPr>
+          <w:p>
+            <w:pPr>
+              <w:spacing w:after="0" w:line="240" w:lineRule="auto"/>
               <w:rPr>
                 <w:rFonts w:eastAsia="Times New Roman" w:cs="Arial"/>
                 <w:b/>
@@ -214,11 +214,11 @@
         <w:tc>
           <w:tcPr>
             <w:tcW w:w="1217" w:type="dxa"/>
-          </w:tcPr>
-          <w:p>
-            <w:pPr>
-              <w:spacing w:after="0" w:line="240" w:lineRule="auto"/>
-              <w:jc w:val="center"/>
+            <w:vAlign w:val="center"/>
+          </w:tcPr>
+          <w:p>
+            <w:pPr>
+              <w:spacing w:after="0" w:line="240" w:lineRule="auto"/>
               <w:rPr>
                 <w:rFonts w:eastAsia="Times New Roman" w:cs="Arial"/>
                 <w:bCs/>
@@ -277,11 +277,11 @@
         <w:tc>
           <w:tcPr>
             <w:tcW w:w="1157" w:type="dxa"/>
-          </w:tcPr>
-          <w:p>
-            <w:pPr>
-              <w:spacing w:after="0" w:line="240" w:lineRule="auto"/>
-              <w:jc w:val="center"/>
+            <w:vAlign w:val="center"/>
+          </w:tcPr>
+          <w:p>
+            <w:pPr>
+              <w:spacing w:after="0" w:line="240" w:lineRule="auto"/>
               <w:rPr>
                 <w:rFonts w:eastAsia="Times New Roman" w:cs="Arial"/>
                 <w:bCs/>
@@ -307,11 +307,11 @@
         <w:tc>
           <w:tcPr>
             <w:tcW w:w="1729" w:type="dxa"/>
-          </w:tcPr>
-          <w:p>
-            <w:pPr>
-              <w:spacing w:after="0" w:line="240" w:lineRule="auto"/>
-              <w:jc w:val="center"/>
+            <w:vAlign w:val="center"/>
+          </w:tcPr>
+          <w:p>
+            <w:pPr>
+              <w:spacing w:after="0" w:line="240" w:lineRule="auto"/>
               <w:rPr>
                 <w:rFonts w:eastAsia="Times New Roman" w:cs="Arial"/>
                 <w:bCs/>
@@ -337,11 +337,11 @@
         <w:tc>
           <w:tcPr>
             <w:tcW w:w="1806" w:type="dxa"/>
-          </w:tcPr>
-          <w:p>
-            <w:pPr>
-              <w:spacing w:after="0" w:line="240" w:lineRule="auto"/>
-              <w:jc w:val="center"/>
+            <w:vAlign w:val="center"/>
+          </w:tcPr>
+          <w:p>
+            <w:pPr>
+              <w:spacing w:after="0" w:line="240" w:lineRule="auto"/>
               <w:rPr>
                 <w:rFonts w:eastAsia="Times New Roman" w:cs="Arial"/>
                 <w:bCs/>
@@ -367,11 +367,11 @@
         <w:tc>
           <w:tcPr>
             <w:tcW w:w="2811" w:type="dxa"/>
-          </w:tcPr>
-          <w:p>
-            <w:pPr>
-              <w:spacing w:after="0" w:line="240" w:lineRule="auto"/>
-              <w:jc w:val="center"/>
+            <w:vAlign w:val="center"/>
+          </w:tcPr>
+          <w:p>
+            <w:pPr>
+              <w:spacing w:after="0" w:line="240" w:lineRule="auto"/>
               <w:rPr>
                 <w:rFonts w:eastAsia="Times New Roman" w:cs="Arial"/>
                 <w:bCs/>
@@ -410,11 +410,11 @@
         <w:tc>
           <w:tcPr>
             <w:tcW w:w="1217" w:type="dxa"/>
-          </w:tcPr>
-          <w:p>
-            <w:pPr>
-              <w:spacing w:after="0" w:line="240" w:lineRule="auto"/>
-              <w:jc w:val="center"/>
+            <w:vAlign w:val="center"/>
+          </w:tcPr>
+          <w:p>
+            <w:pPr>
+              <w:spacing w:after="0" w:line="240" w:lineRule="auto"/>
               <w:rPr>
                 <w:rFonts w:eastAsia="Times New Roman" w:cs="Arial"/>
                 <w:bCs/>
@@ -440,11 +440,11 @@
         <w:tc>
           <w:tcPr>
             <w:tcW w:w="1157" w:type="dxa"/>
-          </w:tcPr>
-          <w:p>
-            <w:pPr>
-              <w:spacing w:after="0" w:line="240" w:lineRule="auto"/>
-              <w:jc w:val="center"/>
+            <w:vAlign w:val="center"/>
+          </w:tcPr>
+          <w:p>
+            <w:pPr>
+              <w:spacing w:after="0" w:line="240" w:lineRule="auto"/>
               <w:rPr>
                 <w:rFonts w:eastAsia="Times New Roman" w:cs="Arial"/>
                 <w:bCs/>
@@ -470,41 +470,41 @@
         <w:tc>
           <w:tcPr>
             <w:tcW w:w="1729" w:type="dxa"/>
-          </w:tcPr>
-          <w:p>
-            <w:pPr>
-              <w:spacing w:after="0" w:line="240" w:lineRule="auto"/>
-              <w:jc w:val="center"/>
-              <w:rPr>
-                <w:rFonts w:eastAsia="Times New Roman" w:cs="Arial"/>
-                <w:bCs/>
-                <w:color w:val="000000"/>
-                <w:sz w:val="20"/>
-                <w:szCs w:val="20"/>
-                <w:lang w:eastAsia="es-VE"/>
-              </w:rPr>
-            </w:pPr>
-            <w:r>
-              <w:rPr>
-                <w:rFonts w:eastAsia="Times New Roman" w:cs="Arial"/>
-                <w:bCs/>
-                <w:color w:val="000000"/>
-                <w:sz w:val="20"/>
-                <w:szCs w:val="20"/>
-                <w:lang w:eastAsia="es-VE"/>
-              </w:rPr>
-              <w:t xml:space="preserve">Darwin Bayas </w:t>
+            <w:vAlign w:val="center"/>
+          </w:tcPr>
+          <w:p>
+            <w:pPr>
+              <w:spacing w:after="0" w:line="240" w:lineRule="auto"/>
+              <w:rPr>
+                <w:rFonts w:eastAsia="Times New Roman" w:cs="Arial"/>
+                <w:bCs/>
+                <w:color w:val="000000"/>
+                <w:sz w:val="20"/>
+                <w:szCs w:val="20"/>
+                <w:lang w:eastAsia="es-VE"/>
+              </w:rPr>
+            </w:pPr>
+            <w:r>
+              <w:rPr>
+                <w:rFonts w:eastAsia="Times New Roman" w:cs="Arial"/>
+                <w:bCs/>
+                <w:color w:val="000000"/>
+                <w:sz w:val="20"/>
+                <w:szCs w:val="20"/>
+                <w:lang w:eastAsia="es-VE"/>
+              </w:rPr>
+              <w:t>Darwin Bayas</w:t>
             </w:r>
           </w:p>
         </w:tc>
         <w:tc>
           <w:tcPr>
             <w:tcW w:w="1806" w:type="dxa"/>
-          </w:tcPr>
-          <w:p>
-            <w:pPr>
-              <w:spacing w:after="0" w:line="240" w:lineRule="auto"/>
-              <w:jc w:val="center"/>
+            <w:vAlign w:val="center"/>
+          </w:tcPr>
+          <w:p>
+            <w:pPr>
+              <w:spacing w:after="0" w:line="240" w:lineRule="auto"/>
               <w:rPr>
                 <w:rFonts w:eastAsia="Times New Roman" w:cs="Arial"/>
                 <w:bCs/>
@@ -530,42 +530,302 @@
         <w:tc>
           <w:tcPr>
             <w:tcW w:w="2811" w:type="dxa"/>
-          </w:tcPr>
-          <w:p>
-            <w:pPr>
-              <w:spacing w:after="0" w:line="240" w:lineRule="auto"/>
-              <w:jc w:val="center"/>
-              <w:rPr>
-                <w:rFonts w:eastAsia="Times New Roman" w:cs="Arial"/>
-                <w:bCs/>
-                <w:color w:val="000000"/>
-                <w:sz w:val="20"/>
-                <w:szCs w:val="20"/>
-                <w:lang w:eastAsia="es-VE"/>
-              </w:rPr>
-            </w:pPr>
-            <w:r>
-              <w:rPr>
-                <w:rFonts w:eastAsia="Times New Roman" w:cs="Arial"/>
-                <w:bCs/>
-                <w:color w:val="000000"/>
-                <w:sz w:val="20"/>
-                <w:szCs w:val="20"/>
-                <w:lang w:eastAsia="es-VE"/>
-              </w:rPr>
-              <w:t>Sincronización con los</w:t>
-            </w:r>
-            <w:r>
-              <w:rPr>
-                <w:rFonts w:eastAsia="Times New Roman" w:cs="Arial"/>
-                <w:bCs/>
-                <w:color w:val="000000"/>
-                <w:sz w:val="20"/>
-                <w:szCs w:val="20"/>
-                <w:lang w:eastAsia="es-VE"/>
-              </w:rPr>
-              <w:t xml:space="preserve"> requisitos funcionales</w:t>
-            </w:r>
+            <w:vAlign w:val="center"/>
+          </w:tcPr>
+          <w:p>
+            <w:pPr>
+              <w:spacing w:after="0" w:line="240" w:lineRule="auto"/>
+              <w:rPr>
+                <w:rFonts w:eastAsia="Times New Roman" w:cs="Arial"/>
+                <w:bCs/>
+                <w:color w:val="000000"/>
+                <w:sz w:val="20"/>
+                <w:szCs w:val="20"/>
+                <w:lang w:eastAsia="es-VE"/>
+              </w:rPr>
+            </w:pPr>
+            <w:r>
+              <w:rPr>
+                <w:rFonts w:eastAsia="Times New Roman" w:cs="Arial"/>
+                <w:bCs/>
+                <w:color w:val="000000"/>
+                <w:sz w:val="20"/>
+                <w:szCs w:val="20"/>
+                <w:lang w:eastAsia="es-VE"/>
+              </w:rPr>
+              <w:t>Sincronización con los requisitos funcionales</w:t>
+            </w:r>
+          </w:p>
+        </w:tc>
+      </w:tr>
+      <w:tr>
+        <w:tc>
+          <w:tcPr>
+            <w:tcW w:w="1217" w:type="dxa"/>
+            <w:vAlign w:val="center"/>
+          </w:tcPr>
+          <w:p>
+            <w:pPr>
+              <w:spacing w:after="0" w:line="240" w:lineRule="auto"/>
+              <w:rPr>
+                <w:rFonts w:eastAsia="Times New Roman" w:cs="Arial"/>
+                <w:bCs/>
+                <w:color w:val="000000"/>
+                <w:sz w:val="20"/>
+                <w:szCs w:val="20"/>
+                <w:lang w:val="en-US" w:eastAsia="es-VE"/>
+              </w:rPr>
+            </w:pPr>
+            <w:r>
+              <w:rPr>
+                <w:rFonts w:eastAsia="Times New Roman" w:cs="Arial"/>
+                <w:bCs/>
+                <w:color w:val="000000"/>
+                <w:sz w:val="20"/>
+                <w:szCs w:val="20"/>
+                <w:lang w:eastAsia="es-VE"/>
+              </w:rPr>
+              <w:t>27</w:t>
+            </w:r>
+            <w:r>
+              <w:rPr>
+                <w:rFonts w:eastAsia="Times New Roman" w:cs="Arial"/>
+                <w:bCs/>
+                <w:color w:val="000000"/>
+                <w:sz w:val="20"/>
+                <w:szCs w:val="20"/>
+                <w:lang w:val="en-US" w:eastAsia="es-VE"/>
+              </w:rPr>
+              <w:t>/11/2024</w:t>
+            </w:r>
+          </w:p>
+        </w:tc>
+        <w:tc>
+          <w:tcPr>
+            <w:tcW w:w="1157" w:type="dxa"/>
+            <w:vAlign w:val="center"/>
+          </w:tcPr>
+          <w:p>
+            <w:pPr>
+              <w:spacing w:after="0" w:line="240" w:lineRule="auto"/>
+              <w:rPr>
+                <w:rFonts w:eastAsia="Times New Roman" w:cs="Arial"/>
+                <w:bCs/>
+                <w:color w:val="000000"/>
+                <w:sz w:val="20"/>
+                <w:szCs w:val="20"/>
+                <w:lang w:eastAsia="es-VE"/>
+              </w:rPr>
+            </w:pPr>
+            <w:r>
+              <w:rPr>
+                <w:rFonts w:eastAsia="Times New Roman" w:cs="Arial"/>
+                <w:bCs/>
+                <w:color w:val="000000"/>
+                <w:sz w:val="20"/>
+                <w:szCs w:val="20"/>
+                <w:lang w:eastAsia="es-VE"/>
+              </w:rPr>
+              <w:t>3</w:t>
+            </w:r>
+          </w:p>
+        </w:tc>
+        <w:tc>
+          <w:tcPr>
+            <w:tcW w:w="1729" w:type="dxa"/>
+            <w:vAlign w:val="center"/>
+          </w:tcPr>
+          <w:p>
+            <w:pPr>
+              <w:spacing w:after="0" w:line="240" w:lineRule="auto"/>
+              <w:rPr>
+                <w:rFonts w:eastAsia="Times New Roman" w:cs="Arial"/>
+                <w:bCs/>
+                <w:color w:val="000000"/>
+                <w:sz w:val="20"/>
+                <w:szCs w:val="20"/>
+                <w:lang w:eastAsia="es-VE"/>
+              </w:rPr>
+            </w:pPr>
+            <w:r>
+              <w:rPr>
+                <w:rFonts w:eastAsia="Times New Roman" w:cs="Arial"/>
+                <w:bCs/>
+                <w:color w:val="000000"/>
+                <w:sz w:val="20"/>
+                <w:szCs w:val="20"/>
+                <w:lang w:eastAsia="es-VE"/>
+              </w:rPr>
+              <w:t>Darwin Bayas</w:t>
+            </w:r>
+          </w:p>
+        </w:tc>
+        <w:tc>
+          <w:tcPr>
+            <w:tcW w:w="1806" w:type="dxa"/>
+            <w:vAlign w:val="center"/>
+          </w:tcPr>
+          <w:p>
+            <w:pPr>
+              <w:spacing w:after="0" w:line="240" w:lineRule="auto"/>
+              <w:rPr>
+                <w:rFonts w:eastAsia="Times New Roman" w:cs="Arial"/>
+                <w:bCs/>
+                <w:color w:val="000000"/>
+                <w:sz w:val="20"/>
+                <w:szCs w:val="20"/>
+                <w:lang w:eastAsia="es-VE"/>
+              </w:rPr>
+            </w:pPr>
+            <w:r>
+              <w:rPr>
+                <w:rFonts w:eastAsia="Times New Roman" w:cs="Arial"/>
+                <w:bCs/>
+                <w:color w:val="000000"/>
+                <w:sz w:val="20"/>
+                <w:szCs w:val="20"/>
+                <w:lang w:eastAsia="es-VE"/>
+              </w:rPr>
+              <w:t>SMARTWARE</w:t>
+            </w:r>
+          </w:p>
+        </w:tc>
+        <w:tc>
+          <w:tcPr>
+            <w:tcW w:w="2811" w:type="dxa"/>
+            <w:vAlign w:val="center"/>
+          </w:tcPr>
+          <w:p>
+            <w:pPr>
+              <w:spacing w:after="0" w:line="240" w:lineRule="auto"/>
+              <w:rPr>
+                <w:rFonts w:eastAsia="Times New Roman" w:cs="Arial"/>
+                <w:bCs/>
+                <w:color w:val="000000"/>
+                <w:sz w:val="20"/>
+                <w:szCs w:val="20"/>
+                <w:lang w:eastAsia="es-VE"/>
+              </w:rPr>
+            </w:pPr>
+            <w:r>
+              <w:rPr>
+                <w:rFonts w:eastAsia="Times New Roman" w:cs="Arial"/>
+                <w:bCs/>
+                <w:color w:val="000000"/>
+                <w:sz w:val="20"/>
+                <w:szCs w:val="20"/>
+                <w:lang w:eastAsia="es-VE"/>
+              </w:rPr>
+              <w:t xml:space="preserve">Corrección para interfaz única en la capa de acceso a </w:t>
+            </w:r>
+            <w:r>
+              <w:rPr>
+                <w:rFonts w:eastAsia="Times New Roman" w:cs="Arial"/>
+                <w:bCs/>
+                <w:color w:val="000000"/>
+                <w:sz w:val="20"/>
+                <w:szCs w:val="20"/>
+                <w:lang w:eastAsia="es-VE"/>
+              </w:rPr>
+              <w:t>datos</w:t>
+            </w:r>
+          </w:p>
+        </w:tc>
+      </w:tr>
+      <w:tr>
+        <w:tc>
+          <w:tcPr>
+            <w:tcW w:w="1217" w:type="dxa"/>
+            <w:vAlign w:val="center"/>
+          </w:tcPr>
+          <w:p>
+            <w:pPr>
+              <w:spacing w:after="0" w:line="240" w:lineRule="auto"/>
+              <w:rPr>
+                <w:rFonts w:eastAsia="Times New Roman" w:cs="Arial"/>
+                <w:bCs/>
+                <w:color w:val="000000"/>
+                <w:sz w:val="20"/>
+                <w:szCs w:val="20"/>
+                <w:lang w:eastAsia="es-VE"/>
+              </w:rPr>
+            </w:pPr>
+          </w:p>
+        </w:tc>
+        <w:tc>
+          <w:tcPr>
+            <w:tcW w:w="1157" w:type="dxa"/>
+            <w:vAlign w:val="center"/>
+          </w:tcPr>
+          <w:p>
+            <w:pPr>
+              <w:spacing w:after="0" w:line="240" w:lineRule="auto"/>
+              <w:rPr>
+                <w:rFonts w:eastAsia="Times New Roman" w:cs="Arial"/>
+                <w:bCs/>
+                <w:color w:val="000000"/>
+                <w:sz w:val="20"/>
+                <w:szCs w:val="20"/>
+                <w:lang w:eastAsia="es-VE"/>
+              </w:rPr>
+            </w:pPr>
+          </w:p>
+        </w:tc>
+        <w:tc>
+          <w:tcPr>
+            <w:tcW w:w="1729" w:type="dxa"/>
+            <w:vAlign w:val="center"/>
+          </w:tcPr>
+          <w:p>
+            <w:pPr>
+              <w:spacing w:after="0" w:line="240" w:lineRule="auto"/>
+              <w:rPr>
+                <w:rFonts w:eastAsia="Times New Roman" w:cs="Arial"/>
+                <w:bCs/>
+                <w:color w:val="000000"/>
+                <w:sz w:val="20"/>
+                <w:szCs w:val="20"/>
+                <w:lang w:eastAsia="es-VE"/>
+              </w:rPr>
+            </w:pPr>
+          </w:p>
+        </w:tc>
+        <w:tc>
+          <w:tcPr>
+            <w:tcW w:w="1806" w:type="dxa"/>
+            <w:vAlign w:val="center"/>
+          </w:tcPr>
+          <w:p>
+            <w:pPr>
+              <w:spacing w:after="0" w:line="240" w:lineRule="auto"/>
+              <w:rPr>
+                <w:rFonts w:eastAsia="Times New Roman" w:cs="Arial"/>
+                <w:bCs/>
+                <w:color w:val="000000"/>
+                <w:sz w:val="20"/>
+                <w:szCs w:val="20"/>
+                <w:lang w:eastAsia="es-VE"/>
+              </w:rPr>
+            </w:pPr>
+          </w:p>
+        </w:tc>
+        <w:tc>
+          <w:tcPr>
+            <w:tcW w:w="2811" w:type="dxa"/>
+            <w:vAlign w:val="center"/>
+          </w:tcPr>
+          <w:p>
+            <w:pPr>
+              <w:spacing w:after="0" w:line="240" w:lineRule="auto"/>
+              <w:rPr>
+                <w:rFonts w:eastAsia="Times New Roman" w:cs="Arial"/>
+                <w:bCs/>
+                <w:color w:val="000000"/>
+                <w:sz w:val="20"/>
+                <w:szCs w:val="20"/>
+                <w:lang w:eastAsia="es-VE"/>
+              </w:rPr>
+            </w:pPr>
           </w:p>
         </w:tc>
       </w:tr>
@@ -578,10 +838,10 @@
         </w:rPr>
         <w:lastRenderedPageBreak/>
         <w:drawing>
-          <wp:inline distT="0" distB="0" distL="0" distR="0" wp14:anchorId="2E774AFE" wp14:editId="52BC4161">
-            <wp:extent cx="6491469" cy="7651750"/>
-            <wp:effectExtent l="0" t="0" r="5080" b="6350"/>
-            <wp:docPr id="933215323" name="Picture 1"/>
+          <wp:inline distT="0" distB="0" distL="0" distR="0" wp14:anchorId="5C313543" wp14:editId="167CDA7D">
+            <wp:extent cx="6440999" cy="6668086"/>
+            <wp:effectExtent l="0" t="0" r="0" b="0"/>
+            <wp:docPr id="834349345" name="Picture 1"/>
             <wp:cNvGraphicFramePr>
               <a:graphicFrameLocks xmlns:a="http://schemas.openxmlformats.org/drawingml/2006/main" noChangeAspect="1"/>
             </wp:cNvGraphicFramePr>
@@ -595,7 +855,7 @@
                     </pic:cNvPicPr>
                   </pic:nvPicPr>
                   <pic:blipFill>
-                    <a:blip r:embed="rId4">
+                    <a:blip r:embed="rId4" cstate="print">
                       <a:extLst>
                         <a:ext uri="{28A0092B-C50C-407E-A947-70E740481C1C}">
                           <a14:useLocalDpi xmlns:a14="http://schemas.microsoft.com/office/drawing/2010/main" val="0"/>
@@ -610,7 +870,7 @@
                   <pic:spPr bwMode="auto">
                     <a:xfrm>
                       <a:off x="0" y="0"/>
-                      <a:ext cx="6494166" cy="7654929"/>
+                      <a:ext cx="6445669" cy="6672920"/>
                     </a:xfrm>
                     <a:prstGeom prst="rect">
                       <a:avLst/>

</xml_diff>

<commit_message>
actualizacion de requisitos e historias
</commit_message>
<xml_diff>
--- a/documentacion/arquitectura/Diagrama de componentes.docx
+++ b/documentacion/arquitectura/Diagrama de componentes.docx
@@ -747,6 +747,277 @@
                 <w:color w:val="000000"/>
                 <w:sz w:val="20"/>
                 <w:szCs w:val="20"/>
+                <w:lang w:val="en-US" w:eastAsia="es-VE"/>
+              </w:rPr>
+            </w:pPr>
+            <w:r>
+              <w:rPr>
+                <w:rFonts w:eastAsia="Times New Roman" w:cs="Arial"/>
+                <w:bCs/>
+                <w:color w:val="000000"/>
+                <w:sz w:val="20"/>
+                <w:szCs w:val="20"/>
+                <w:lang w:eastAsia="es-VE"/>
+              </w:rPr>
+              <w:t>04</w:t>
+            </w:r>
+            <w:r>
+              <w:rPr>
+                <w:rFonts w:eastAsia="Times New Roman" w:cs="Arial"/>
+                <w:bCs/>
+                <w:color w:val="000000"/>
+                <w:sz w:val="20"/>
+                <w:szCs w:val="20"/>
+                <w:lang w:val="en-US" w:eastAsia="es-VE"/>
+              </w:rPr>
+              <w:t>/12/2024</w:t>
+            </w:r>
+          </w:p>
+        </w:tc>
+        <w:tc>
+          <w:tcPr>
+            <w:tcW w:w="1157" w:type="dxa"/>
+            <w:vAlign w:val="center"/>
+          </w:tcPr>
+          <w:p>
+            <w:pPr>
+              <w:spacing w:after="0" w:line="240" w:lineRule="auto"/>
+              <w:rPr>
+                <w:rFonts w:eastAsia="Times New Roman" w:cs="Arial"/>
+                <w:bCs/>
+                <w:color w:val="000000"/>
+                <w:sz w:val="20"/>
+                <w:szCs w:val="20"/>
+                <w:lang w:eastAsia="es-VE"/>
+              </w:rPr>
+            </w:pPr>
+            <w:r>
+              <w:rPr>
+                <w:rFonts w:eastAsia="Times New Roman" w:cs="Arial"/>
+                <w:bCs/>
+                <w:color w:val="000000"/>
+                <w:sz w:val="20"/>
+                <w:szCs w:val="20"/>
+                <w:lang w:eastAsia="es-VE"/>
+              </w:rPr>
+              <w:t>4</w:t>
+            </w:r>
+          </w:p>
+        </w:tc>
+        <w:tc>
+          <w:tcPr>
+            <w:tcW w:w="1729" w:type="dxa"/>
+            <w:vAlign w:val="center"/>
+          </w:tcPr>
+          <w:p>
+            <w:pPr>
+              <w:spacing w:after="0" w:line="240" w:lineRule="auto"/>
+              <w:rPr>
+                <w:rFonts w:eastAsia="Times New Roman" w:cs="Arial"/>
+                <w:bCs/>
+                <w:color w:val="000000"/>
+                <w:sz w:val="20"/>
+                <w:szCs w:val="20"/>
+                <w:lang w:eastAsia="es-VE"/>
+              </w:rPr>
+            </w:pPr>
+            <w:r>
+              <w:rPr>
+                <w:rFonts w:eastAsia="Times New Roman" w:cs="Arial"/>
+                <w:bCs/>
+                <w:color w:val="000000"/>
+                <w:sz w:val="20"/>
+                <w:szCs w:val="20"/>
+                <w:lang w:eastAsia="es-VE"/>
+              </w:rPr>
+              <w:t>Darwin Bayas</w:t>
+            </w:r>
+          </w:p>
+        </w:tc>
+        <w:tc>
+          <w:tcPr>
+            <w:tcW w:w="1806" w:type="dxa"/>
+            <w:vAlign w:val="center"/>
+          </w:tcPr>
+          <w:p>
+            <w:pPr>
+              <w:spacing w:after="0" w:line="240" w:lineRule="auto"/>
+              <w:rPr>
+                <w:rFonts w:eastAsia="Times New Roman" w:cs="Arial"/>
+                <w:bCs/>
+                <w:color w:val="000000"/>
+                <w:sz w:val="20"/>
+                <w:szCs w:val="20"/>
+                <w:lang w:eastAsia="es-VE"/>
+              </w:rPr>
+            </w:pPr>
+            <w:r>
+              <w:rPr>
+                <w:rFonts w:eastAsia="Times New Roman" w:cs="Arial"/>
+                <w:bCs/>
+                <w:color w:val="000000"/>
+                <w:sz w:val="20"/>
+                <w:szCs w:val="20"/>
+                <w:lang w:eastAsia="es-VE"/>
+              </w:rPr>
+              <w:t>SMARTWARE</w:t>
+            </w:r>
+          </w:p>
+        </w:tc>
+        <w:tc>
+          <w:tcPr>
+            <w:tcW w:w="2811" w:type="dxa"/>
+            <w:vAlign w:val="center"/>
+          </w:tcPr>
+          <w:p>
+            <w:pPr>
+              <w:spacing w:after="0" w:line="240" w:lineRule="auto"/>
+              <w:rPr>
+                <w:rFonts w:eastAsia="Times New Roman" w:cs="Arial"/>
+                <w:bCs/>
+                <w:color w:val="000000"/>
+                <w:sz w:val="20"/>
+                <w:szCs w:val="20"/>
+                <w:lang w:val="es-EC" w:eastAsia="es-VE"/>
+              </w:rPr>
+            </w:pPr>
+            <w:r>
+              <w:rPr>
+                <w:rFonts w:eastAsia="Times New Roman" w:cs="Arial"/>
+                <w:bCs/>
+                <w:color w:val="000000"/>
+                <w:sz w:val="20"/>
+                <w:szCs w:val="20"/>
+                <w:lang w:eastAsia="es-VE"/>
+              </w:rPr>
+              <w:t>A</w:t>
+            </w:r>
+            <w:r>
+              <w:rPr>
+                <w:rFonts w:eastAsia="Times New Roman" w:cs="Arial"/>
+                <w:bCs/>
+                <w:color w:val="000000"/>
+                <w:sz w:val="20"/>
+                <w:szCs w:val="20"/>
+                <w:lang w:val="es-EC" w:eastAsia="es-VE"/>
+              </w:rPr>
+              <w:t>ñadir componentes faltantes</w:t>
+            </w:r>
+          </w:p>
+        </w:tc>
+      </w:tr>
+      <w:tr>
+        <w:tc>
+          <w:tcPr>
+            <w:tcW w:w="1217" w:type="dxa"/>
+            <w:vAlign w:val="center"/>
+          </w:tcPr>
+          <w:p>
+            <w:pPr>
+              <w:spacing w:after="0" w:line="240" w:lineRule="auto"/>
+              <w:rPr>
+                <w:rFonts w:eastAsia="Times New Roman" w:cs="Arial"/>
+                <w:bCs/>
+                <w:color w:val="000000"/>
+                <w:sz w:val="20"/>
+                <w:szCs w:val="20"/>
+                <w:lang w:eastAsia="es-VE"/>
+              </w:rPr>
+            </w:pPr>
+          </w:p>
+        </w:tc>
+        <w:tc>
+          <w:tcPr>
+            <w:tcW w:w="1157" w:type="dxa"/>
+            <w:vAlign w:val="center"/>
+          </w:tcPr>
+          <w:p>
+            <w:pPr>
+              <w:spacing w:after="0" w:line="240" w:lineRule="auto"/>
+              <w:rPr>
+                <w:rFonts w:eastAsia="Times New Roman" w:cs="Arial"/>
+                <w:bCs/>
+                <w:color w:val="000000"/>
+                <w:sz w:val="20"/>
+                <w:szCs w:val="20"/>
+                <w:lang w:eastAsia="es-VE"/>
+              </w:rPr>
+            </w:pPr>
+          </w:p>
+        </w:tc>
+        <w:tc>
+          <w:tcPr>
+            <w:tcW w:w="1729" w:type="dxa"/>
+            <w:vAlign w:val="center"/>
+          </w:tcPr>
+          <w:p>
+            <w:pPr>
+              <w:spacing w:after="0" w:line="240" w:lineRule="auto"/>
+              <w:rPr>
+                <w:rFonts w:eastAsia="Times New Roman" w:cs="Arial"/>
+                <w:bCs/>
+                <w:color w:val="000000"/>
+                <w:sz w:val="20"/>
+                <w:szCs w:val="20"/>
+                <w:lang w:eastAsia="es-VE"/>
+              </w:rPr>
+            </w:pPr>
+          </w:p>
+        </w:tc>
+        <w:tc>
+          <w:tcPr>
+            <w:tcW w:w="1806" w:type="dxa"/>
+            <w:vAlign w:val="center"/>
+          </w:tcPr>
+          <w:p>
+            <w:pPr>
+              <w:spacing w:after="0" w:line="240" w:lineRule="auto"/>
+              <w:rPr>
+                <w:rFonts w:eastAsia="Times New Roman" w:cs="Arial"/>
+                <w:bCs/>
+                <w:color w:val="000000"/>
+                <w:sz w:val="20"/>
+                <w:szCs w:val="20"/>
+                <w:lang w:eastAsia="es-VE"/>
+              </w:rPr>
+            </w:pPr>
+          </w:p>
+        </w:tc>
+        <w:tc>
+          <w:tcPr>
+            <w:tcW w:w="2811" w:type="dxa"/>
+            <w:vAlign w:val="center"/>
+          </w:tcPr>
+          <w:p>
+            <w:pPr>
+              <w:spacing w:after="0" w:line="240" w:lineRule="auto"/>
+              <w:rPr>
+                <w:rFonts w:eastAsia="Times New Roman" w:cs="Arial"/>
+                <w:bCs/>
+                <w:color w:val="000000"/>
+                <w:sz w:val="20"/>
+                <w:szCs w:val="20"/>
+                <w:lang w:eastAsia="es-VE"/>
+              </w:rPr>
+            </w:pPr>
+          </w:p>
+        </w:tc>
+      </w:tr>
+      <w:tr>
+        <w:tc>
+          <w:tcPr>
+            <w:tcW w:w="1217" w:type="dxa"/>
+            <w:vAlign w:val="center"/>
+          </w:tcPr>
+          <w:p>
+            <w:pPr>
+              <w:spacing w:after="0" w:line="240" w:lineRule="auto"/>
+              <w:rPr>
+                <w:rFonts w:eastAsia="Times New Roman" w:cs="Arial"/>
+                <w:bCs/>
+                <w:color w:val="000000"/>
+                <w:sz w:val="20"/>
+                <w:szCs w:val="20"/>
                 <w:lang w:eastAsia="es-VE"/>
               </w:rPr>
             </w:pPr>
@@ -838,10 +1109,10 @@
         </w:rPr>
         <w:lastRenderedPageBreak/>
         <w:drawing>
-          <wp:inline distT="0" distB="0" distL="0" distR="0" wp14:anchorId="5C313543" wp14:editId="167CDA7D">
-            <wp:extent cx="6440999" cy="6668086"/>
-            <wp:effectExtent l="0" t="0" r="0" b="0"/>
-            <wp:docPr id="834349345" name="Picture 1"/>
+          <wp:inline distT="0" distB="0" distL="0" distR="0" wp14:anchorId="3B8EA8EC" wp14:editId="0704FD42">
+            <wp:extent cx="6428935" cy="7653592"/>
+            <wp:effectExtent l="0" t="0" r="0" b="5080"/>
+            <wp:docPr id="473345118" name="Picture 1"/>
             <wp:cNvGraphicFramePr>
               <a:graphicFrameLocks xmlns:a="http://schemas.openxmlformats.org/drawingml/2006/main" noChangeAspect="1"/>
             </wp:cNvGraphicFramePr>
@@ -855,7 +1126,7 @@
                     </pic:cNvPicPr>
                   </pic:nvPicPr>
                   <pic:blipFill>
-                    <a:blip r:embed="rId4" cstate="print">
+                    <a:blip r:embed="rId4">
                       <a:extLst>
                         <a:ext uri="{28A0092B-C50C-407E-A947-70E740481C1C}">
                           <a14:useLocalDpi xmlns:a14="http://schemas.microsoft.com/office/drawing/2010/main" val="0"/>
@@ -870,7 +1141,7 @@
                   <pic:spPr bwMode="auto">
                     <a:xfrm>
                       <a:off x="0" y="0"/>
-                      <a:ext cx="6445669" cy="6672920"/>
+                      <a:ext cx="6430681" cy="7655671"/>
                     </a:xfrm>
                     <a:prstGeom prst="rect">
                       <a:avLst/>

</xml_diff>

<commit_message>
requisitos de reestableces y actualizar contrasenia
</commit_message>
<xml_diff>
--- a/documentacion/arquitectura/Diagrama de componentes.docx
+++ b/documentacion/arquitectura/Diagrama de componentes.docx
@@ -5,29 +5,17 @@
     <w:p>
       <w:pPr>
         <w:pStyle w:val="Heading1"/>
-        <w:rPr>
-          <w:lang w:val="es-VE"/>
-        </w:rPr>
       </w:pPr>
       <w:bookmarkStart w:id="0" w:name="_Toc182169169"/>
       <w:r>
-        <w:rPr>
-          <w:lang w:val="es-VE"/>
-        </w:rPr>
         <w:t>Diagrama de componentes</w:t>
       </w:r>
     </w:p>
     <w:p>
       <w:pPr>
         <w:pStyle w:val="Heading1"/>
-        <w:rPr>
-          <w:lang w:val="es-VE"/>
-        </w:rPr>
       </w:pPr>
       <w:r>
-        <w:rPr>
-          <w:lang w:val="es-VE"/>
-        </w:rPr>
         <w:t>Historial de Versiones</w:t>
       </w:r>
       <w:bookmarkEnd w:id="0"/>
@@ -47,16 +35,19 @@
         <w:tblLook w:val="04A0" w:firstRow="1" w:lastRow="0" w:firstColumn="1" w:lastColumn="0" w:noHBand="0" w:noVBand="1"/>
       </w:tblPr>
       <w:tblGrid>
-        <w:gridCol w:w="1217"/>
-        <w:gridCol w:w="1157"/>
-        <w:gridCol w:w="1729"/>
-        <w:gridCol w:w="1806"/>
-        <w:gridCol w:w="2811"/>
+        <w:gridCol w:w="1467"/>
+        <w:gridCol w:w="1395"/>
+        <w:gridCol w:w="2084"/>
+        <w:gridCol w:w="2177"/>
+        <w:gridCol w:w="3389"/>
       </w:tblGrid>
       <w:tr>
-        <w:tc>
-          <w:tcPr>
-            <w:tcW w:w="1217" w:type="dxa"/>
+        <w:trPr>
+          <w:trHeight w:val="227"/>
+        </w:trPr>
+        <w:tc>
+          <w:tcPr>
+            <w:tcW w:w="1467" w:type="dxa"/>
             <w:shd w:val="clear" w:color="auto" w:fill="D9D9D9"/>
             <w:vAlign w:val="center"/>
           </w:tcPr>
@@ -87,7 +78,7 @@
         </w:tc>
         <w:tc>
           <w:tcPr>
-            <w:tcW w:w="1157" w:type="dxa"/>
+            <w:tcW w:w="1395" w:type="dxa"/>
             <w:shd w:val="clear" w:color="auto" w:fill="D9D9D9"/>
             <w:vAlign w:val="center"/>
           </w:tcPr>
@@ -118,7 +109,7 @@
         </w:tc>
         <w:tc>
           <w:tcPr>
-            <w:tcW w:w="1729" w:type="dxa"/>
+            <w:tcW w:w="2084" w:type="dxa"/>
             <w:shd w:val="clear" w:color="auto" w:fill="D9D9D9"/>
             <w:vAlign w:val="center"/>
           </w:tcPr>
@@ -149,7 +140,7 @@
         </w:tc>
         <w:tc>
           <w:tcPr>
-            <w:tcW w:w="1806" w:type="dxa"/>
+            <w:tcW w:w="2177" w:type="dxa"/>
             <w:shd w:val="clear" w:color="auto" w:fill="D9D9D9"/>
             <w:vAlign w:val="center"/>
           </w:tcPr>
@@ -180,7 +171,7 @@
         </w:tc>
         <w:tc>
           <w:tcPr>
-            <w:tcW w:w="2811" w:type="dxa"/>
+            <w:tcW w:w="3389" w:type="dxa"/>
             <w:shd w:val="clear" w:color="auto" w:fill="D9D9D9"/>
             <w:vAlign w:val="center"/>
           </w:tcPr>
@@ -211,72 +202,42 @@
         </w:tc>
       </w:tr>
       <w:tr>
-        <w:tc>
-          <w:tcPr>
-            <w:tcW w:w="1217" w:type="dxa"/>
-            <w:vAlign w:val="center"/>
-          </w:tcPr>
-          <w:p>
-            <w:pPr>
-              <w:spacing w:after="0" w:line="240" w:lineRule="auto"/>
-              <w:rPr>
-                <w:rFonts w:eastAsia="Times New Roman" w:cs="Arial"/>
-                <w:bCs/>
-                <w:color w:val="000000"/>
-                <w:sz w:val="20"/>
-                <w:szCs w:val="20"/>
-                <w:lang w:val="en-US" w:eastAsia="es-VE"/>
-              </w:rPr>
-            </w:pPr>
-            <w:r>
-              <w:rPr>
-                <w:rFonts w:eastAsia="Times New Roman" w:cs="Arial"/>
-                <w:bCs/>
-                <w:color w:val="000000"/>
-                <w:sz w:val="20"/>
-                <w:szCs w:val="20"/>
-                <w:lang w:eastAsia="es-VE"/>
-              </w:rPr>
-              <w:t>11</w:t>
-            </w:r>
-            <w:r>
-              <w:rPr>
-                <w:rFonts w:eastAsia="Times New Roman" w:cs="Arial"/>
-                <w:bCs/>
-                <w:color w:val="000000"/>
-                <w:sz w:val="20"/>
-                <w:szCs w:val="20"/>
-                <w:lang w:val="en-US" w:eastAsia="es-VE"/>
-              </w:rPr>
-              <w:t>/</w:t>
-            </w:r>
-            <w:r>
-              <w:rPr>
-                <w:rFonts w:eastAsia="Times New Roman" w:cs="Arial"/>
-                <w:bCs/>
-                <w:color w:val="000000"/>
-                <w:sz w:val="20"/>
-                <w:szCs w:val="20"/>
-                <w:lang w:val="en-US" w:eastAsia="es-VE"/>
-              </w:rPr>
-              <w:t>11</w:t>
-            </w:r>
-            <w:r>
-              <w:rPr>
-                <w:rFonts w:eastAsia="Times New Roman" w:cs="Arial"/>
-                <w:bCs/>
-                <w:color w:val="000000"/>
-                <w:sz w:val="20"/>
-                <w:szCs w:val="20"/>
-                <w:lang w:val="en-US" w:eastAsia="es-VE"/>
-              </w:rPr>
-              <w:t>/2024</w:t>
-            </w:r>
-          </w:p>
-        </w:tc>
-        <w:tc>
-          <w:tcPr>
-            <w:tcW w:w="1157" w:type="dxa"/>
+        <w:trPr>
+          <w:trHeight w:val="239"/>
+        </w:trPr>
+        <w:tc>
+          <w:tcPr>
+            <w:tcW w:w="1467" w:type="dxa"/>
+            <w:vAlign w:val="center"/>
+          </w:tcPr>
+          <w:p>
+            <w:pPr>
+              <w:spacing w:after="0" w:line="240" w:lineRule="auto"/>
+              <w:rPr>
+                <w:rFonts w:eastAsia="Times New Roman" w:cs="Arial"/>
+                <w:bCs/>
+                <w:color w:val="000000"/>
+                <w:sz w:val="20"/>
+                <w:szCs w:val="20"/>
+                <w:lang w:eastAsia="es-VE"/>
+              </w:rPr>
+            </w:pPr>
+            <w:r>
+              <w:rPr>
+                <w:rFonts w:eastAsia="Times New Roman" w:cs="Arial"/>
+                <w:bCs/>
+                <w:color w:val="000000"/>
+                <w:sz w:val="20"/>
+                <w:szCs w:val="20"/>
+                <w:lang w:eastAsia="es-VE"/>
+              </w:rPr>
+              <w:t>11/11/2024</w:t>
+            </w:r>
+          </w:p>
+        </w:tc>
+        <w:tc>
+          <w:tcPr>
+            <w:tcW w:w="1395" w:type="dxa"/>
             <w:vAlign w:val="center"/>
           </w:tcPr>
           <w:p>
@@ -306,7 +267,7 @@
         </w:tc>
         <w:tc>
           <w:tcPr>
-            <w:tcW w:w="1729" w:type="dxa"/>
+            <w:tcW w:w="2084" w:type="dxa"/>
             <w:vAlign w:val="center"/>
           </w:tcPr>
           <w:p>
@@ -336,7 +297,7 @@
         </w:tc>
         <w:tc>
           <w:tcPr>
-            <w:tcW w:w="1806" w:type="dxa"/>
+            <w:tcW w:w="2177" w:type="dxa"/>
             <w:vAlign w:val="center"/>
           </w:tcPr>
           <w:p>
@@ -366,50 +327,42 @@
         </w:tc>
         <w:tc>
           <w:tcPr>
-            <w:tcW w:w="2811" w:type="dxa"/>
-            <w:vAlign w:val="center"/>
-          </w:tcPr>
-          <w:p>
-            <w:pPr>
-              <w:spacing w:after="0" w:line="240" w:lineRule="auto"/>
-              <w:rPr>
-                <w:rFonts w:eastAsia="Times New Roman" w:cs="Arial"/>
-                <w:bCs/>
-                <w:color w:val="000000"/>
-                <w:sz w:val="20"/>
-                <w:szCs w:val="20"/>
-                <w:lang w:eastAsia="es-VE"/>
-              </w:rPr>
-            </w:pPr>
-            <w:r>
-              <w:rPr>
-                <w:rFonts w:eastAsia="Times New Roman" w:cs="Arial"/>
-                <w:bCs/>
-                <w:color w:val="000000"/>
-                <w:sz w:val="20"/>
-                <w:szCs w:val="20"/>
-                <w:lang w:eastAsia="es-VE"/>
-              </w:rPr>
-              <w:t xml:space="preserve">Definición de </w:t>
-            </w:r>
-            <w:r>
-              <w:rPr>
-                <w:rFonts w:eastAsia="Times New Roman" w:cs="Arial"/>
-                <w:bCs/>
-                <w:color w:val="000000"/>
-                <w:sz w:val="20"/>
-                <w:szCs w:val="20"/>
-                <w:lang w:eastAsia="es-VE"/>
-              </w:rPr>
-              <w:t>la arquitectura</w:t>
+            <w:tcW w:w="3389" w:type="dxa"/>
+            <w:vAlign w:val="center"/>
+          </w:tcPr>
+          <w:p>
+            <w:pPr>
+              <w:spacing w:after="0" w:line="240" w:lineRule="auto"/>
+              <w:rPr>
+                <w:rFonts w:eastAsia="Times New Roman" w:cs="Arial"/>
+                <w:bCs/>
+                <w:color w:val="000000"/>
+                <w:sz w:val="20"/>
+                <w:szCs w:val="20"/>
+                <w:lang w:eastAsia="es-VE"/>
+              </w:rPr>
+            </w:pPr>
+            <w:r>
+              <w:rPr>
+                <w:rFonts w:eastAsia="Times New Roman" w:cs="Arial"/>
+                <w:bCs/>
+                <w:color w:val="000000"/>
+                <w:sz w:val="20"/>
+                <w:szCs w:val="20"/>
+                <w:lang w:eastAsia="es-VE"/>
+              </w:rPr>
+              <w:t>Definición de la arquitectura</w:t>
             </w:r>
           </w:p>
         </w:tc>
       </w:tr>
       <w:tr>
-        <w:tc>
-          <w:tcPr>
-            <w:tcW w:w="1217" w:type="dxa"/>
+        <w:trPr>
+          <w:trHeight w:val="467"/>
+        </w:trPr>
+        <w:tc>
+          <w:tcPr>
+            <w:tcW w:w="1467" w:type="dxa"/>
             <w:vAlign w:val="center"/>
           </w:tcPr>
           <w:p>
@@ -439,7 +392,7 @@
         </w:tc>
         <w:tc>
           <w:tcPr>
-            <w:tcW w:w="1157" w:type="dxa"/>
+            <w:tcW w:w="1395" w:type="dxa"/>
             <w:vAlign w:val="center"/>
           </w:tcPr>
           <w:p>
@@ -469,7 +422,7 @@
         </w:tc>
         <w:tc>
           <w:tcPr>
-            <w:tcW w:w="1729" w:type="dxa"/>
+            <w:tcW w:w="2084" w:type="dxa"/>
             <w:vAlign w:val="center"/>
           </w:tcPr>
           <w:p>
@@ -499,7 +452,7 @@
         </w:tc>
         <w:tc>
           <w:tcPr>
-            <w:tcW w:w="1806" w:type="dxa"/>
+            <w:tcW w:w="2177" w:type="dxa"/>
             <w:vAlign w:val="center"/>
           </w:tcPr>
           <w:p>
@@ -529,7 +482,7 @@
         </w:tc>
         <w:tc>
           <w:tcPr>
-            <w:tcW w:w="2811" w:type="dxa"/>
+            <w:tcW w:w="3389" w:type="dxa"/>
             <w:vAlign w:val="center"/>
           </w:tcPr>
           <w:p>
@@ -559,50 +512,42 @@
         </w:tc>
       </w:tr>
       <w:tr>
-        <w:tc>
-          <w:tcPr>
-            <w:tcW w:w="1217" w:type="dxa"/>
-            <w:vAlign w:val="center"/>
-          </w:tcPr>
-          <w:p>
-            <w:pPr>
-              <w:spacing w:after="0" w:line="240" w:lineRule="auto"/>
-              <w:rPr>
-                <w:rFonts w:eastAsia="Times New Roman" w:cs="Arial"/>
-                <w:bCs/>
-                <w:color w:val="000000"/>
-                <w:sz w:val="20"/>
-                <w:szCs w:val="20"/>
-                <w:lang w:val="en-US" w:eastAsia="es-VE"/>
-              </w:rPr>
-            </w:pPr>
-            <w:r>
-              <w:rPr>
-                <w:rFonts w:eastAsia="Times New Roman" w:cs="Arial"/>
-                <w:bCs/>
-                <w:color w:val="000000"/>
-                <w:sz w:val="20"/>
-                <w:szCs w:val="20"/>
-                <w:lang w:eastAsia="es-VE"/>
-              </w:rPr>
-              <w:t>27</w:t>
-            </w:r>
-            <w:r>
-              <w:rPr>
-                <w:rFonts w:eastAsia="Times New Roman" w:cs="Arial"/>
-                <w:bCs/>
-                <w:color w:val="000000"/>
-                <w:sz w:val="20"/>
-                <w:szCs w:val="20"/>
-                <w:lang w:val="en-US" w:eastAsia="es-VE"/>
-              </w:rPr>
-              <w:t>/11/2024</w:t>
-            </w:r>
-          </w:p>
-        </w:tc>
-        <w:tc>
-          <w:tcPr>
-            <w:tcW w:w="1157" w:type="dxa"/>
+        <w:trPr>
+          <w:trHeight w:val="707"/>
+        </w:trPr>
+        <w:tc>
+          <w:tcPr>
+            <w:tcW w:w="1467" w:type="dxa"/>
+            <w:vAlign w:val="center"/>
+          </w:tcPr>
+          <w:p>
+            <w:pPr>
+              <w:spacing w:after="0" w:line="240" w:lineRule="auto"/>
+              <w:rPr>
+                <w:rFonts w:eastAsia="Times New Roman" w:cs="Arial"/>
+                <w:bCs/>
+                <w:color w:val="000000"/>
+                <w:sz w:val="20"/>
+                <w:szCs w:val="20"/>
+                <w:lang w:eastAsia="es-VE"/>
+              </w:rPr>
+            </w:pPr>
+            <w:r>
+              <w:rPr>
+                <w:rFonts w:eastAsia="Times New Roman" w:cs="Arial"/>
+                <w:bCs/>
+                <w:color w:val="000000"/>
+                <w:sz w:val="20"/>
+                <w:szCs w:val="20"/>
+                <w:lang w:eastAsia="es-VE"/>
+              </w:rPr>
+              <w:t>27/11/2024</w:t>
+            </w:r>
+          </w:p>
+        </w:tc>
+        <w:tc>
+          <w:tcPr>
+            <w:tcW w:w="1395" w:type="dxa"/>
             <w:vAlign w:val="center"/>
           </w:tcPr>
           <w:p>
@@ -632,7 +577,7 @@
         </w:tc>
         <w:tc>
           <w:tcPr>
-            <w:tcW w:w="1729" w:type="dxa"/>
+            <w:tcW w:w="2084" w:type="dxa"/>
             <w:vAlign w:val="center"/>
           </w:tcPr>
           <w:p>
@@ -662,7 +607,7 @@
         </w:tc>
         <w:tc>
           <w:tcPr>
-            <w:tcW w:w="1806" w:type="dxa"/>
+            <w:tcW w:w="2177" w:type="dxa"/>
             <w:vAlign w:val="center"/>
           </w:tcPr>
           <w:p>
@@ -692,7 +637,7 @@
         </w:tc>
         <w:tc>
           <w:tcPr>
-            <w:tcW w:w="2811" w:type="dxa"/>
+            <w:tcW w:w="3389" w:type="dxa"/>
             <w:vAlign w:val="center"/>
           </w:tcPr>
           <w:p>
@@ -733,50 +678,42 @@
         </w:tc>
       </w:tr>
       <w:tr>
-        <w:tc>
-          <w:tcPr>
-            <w:tcW w:w="1217" w:type="dxa"/>
-            <w:vAlign w:val="center"/>
-          </w:tcPr>
-          <w:p>
-            <w:pPr>
-              <w:spacing w:after="0" w:line="240" w:lineRule="auto"/>
-              <w:rPr>
-                <w:rFonts w:eastAsia="Times New Roman" w:cs="Arial"/>
-                <w:bCs/>
-                <w:color w:val="000000"/>
-                <w:sz w:val="20"/>
-                <w:szCs w:val="20"/>
-                <w:lang w:val="en-US" w:eastAsia="es-VE"/>
-              </w:rPr>
-            </w:pPr>
-            <w:r>
-              <w:rPr>
-                <w:rFonts w:eastAsia="Times New Roman" w:cs="Arial"/>
-                <w:bCs/>
-                <w:color w:val="000000"/>
-                <w:sz w:val="20"/>
-                <w:szCs w:val="20"/>
-                <w:lang w:eastAsia="es-VE"/>
-              </w:rPr>
-              <w:t>04</w:t>
-            </w:r>
-            <w:r>
-              <w:rPr>
-                <w:rFonts w:eastAsia="Times New Roman" w:cs="Arial"/>
-                <w:bCs/>
-                <w:color w:val="000000"/>
-                <w:sz w:val="20"/>
-                <w:szCs w:val="20"/>
-                <w:lang w:val="en-US" w:eastAsia="es-VE"/>
-              </w:rPr>
-              <w:t>/12/2024</w:t>
-            </w:r>
-          </w:p>
-        </w:tc>
-        <w:tc>
-          <w:tcPr>
-            <w:tcW w:w="1157" w:type="dxa"/>
+        <w:trPr>
+          <w:trHeight w:val="467"/>
+        </w:trPr>
+        <w:tc>
+          <w:tcPr>
+            <w:tcW w:w="1467" w:type="dxa"/>
+            <w:vAlign w:val="center"/>
+          </w:tcPr>
+          <w:p>
+            <w:pPr>
+              <w:spacing w:after="0" w:line="240" w:lineRule="auto"/>
+              <w:rPr>
+                <w:rFonts w:eastAsia="Times New Roman" w:cs="Arial"/>
+                <w:bCs/>
+                <w:color w:val="000000"/>
+                <w:sz w:val="20"/>
+                <w:szCs w:val="20"/>
+                <w:lang w:eastAsia="es-VE"/>
+              </w:rPr>
+            </w:pPr>
+            <w:r>
+              <w:rPr>
+                <w:rFonts w:eastAsia="Times New Roman" w:cs="Arial"/>
+                <w:bCs/>
+                <w:color w:val="000000"/>
+                <w:sz w:val="20"/>
+                <w:szCs w:val="20"/>
+                <w:lang w:eastAsia="es-VE"/>
+              </w:rPr>
+              <w:t>04/12/2024</w:t>
+            </w:r>
+          </w:p>
+        </w:tc>
+        <w:tc>
+          <w:tcPr>
+            <w:tcW w:w="1395" w:type="dxa"/>
             <w:vAlign w:val="center"/>
           </w:tcPr>
           <w:p>
@@ -806,7 +743,7 @@
         </w:tc>
         <w:tc>
           <w:tcPr>
-            <w:tcW w:w="1729" w:type="dxa"/>
+            <w:tcW w:w="2084" w:type="dxa"/>
             <w:vAlign w:val="center"/>
           </w:tcPr>
           <w:p>
@@ -836,7 +773,7 @@
         </w:tc>
         <w:tc>
           <w:tcPr>
-            <w:tcW w:w="1806" w:type="dxa"/>
+            <w:tcW w:w="2177" w:type="dxa"/>
             <w:vAlign w:val="center"/>
           </w:tcPr>
           <w:p>
@@ -866,223 +803,273 @@
         </w:tc>
         <w:tc>
           <w:tcPr>
-            <w:tcW w:w="2811" w:type="dxa"/>
-            <w:vAlign w:val="center"/>
-          </w:tcPr>
-          <w:p>
-            <w:pPr>
-              <w:spacing w:after="0" w:line="240" w:lineRule="auto"/>
-              <w:rPr>
-                <w:rFonts w:eastAsia="Times New Roman" w:cs="Arial"/>
-                <w:bCs/>
-                <w:color w:val="000000"/>
-                <w:sz w:val="20"/>
-                <w:szCs w:val="20"/>
-                <w:lang w:val="es-EC" w:eastAsia="es-VE"/>
-              </w:rPr>
-            </w:pPr>
-            <w:r>
-              <w:rPr>
-                <w:rFonts w:eastAsia="Times New Roman" w:cs="Arial"/>
-                <w:bCs/>
-                <w:color w:val="000000"/>
-                <w:sz w:val="20"/>
-                <w:szCs w:val="20"/>
-                <w:lang w:eastAsia="es-VE"/>
-              </w:rPr>
-              <w:t>A</w:t>
-            </w:r>
-            <w:r>
-              <w:rPr>
-                <w:rFonts w:eastAsia="Times New Roman" w:cs="Arial"/>
-                <w:bCs/>
-                <w:color w:val="000000"/>
-                <w:sz w:val="20"/>
-                <w:szCs w:val="20"/>
-                <w:lang w:val="es-EC" w:eastAsia="es-VE"/>
-              </w:rPr>
-              <w:t>ñadir componentes faltantes</w:t>
+            <w:tcW w:w="3389" w:type="dxa"/>
+            <w:vAlign w:val="center"/>
+          </w:tcPr>
+          <w:p>
+            <w:pPr>
+              <w:spacing w:after="0" w:line="240" w:lineRule="auto"/>
+              <w:rPr>
+                <w:rFonts w:eastAsia="Times New Roman" w:cs="Arial"/>
+                <w:bCs/>
+                <w:color w:val="000000"/>
+                <w:sz w:val="20"/>
+                <w:szCs w:val="20"/>
+                <w:lang w:eastAsia="es-VE"/>
+              </w:rPr>
+            </w:pPr>
+            <w:r>
+              <w:rPr>
+                <w:rFonts w:eastAsia="Times New Roman" w:cs="Arial"/>
+                <w:bCs/>
+                <w:color w:val="000000"/>
+                <w:sz w:val="20"/>
+                <w:szCs w:val="20"/>
+                <w:lang w:eastAsia="es-VE"/>
+              </w:rPr>
+              <w:t>Añadir componentes faltantes</w:t>
             </w:r>
           </w:p>
         </w:tc>
       </w:tr>
       <w:tr>
-        <w:tc>
-          <w:tcPr>
-            <w:tcW w:w="1217" w:type="dxa"/>
-            <w:vAlign w:val="center"/>
-          </w:tcPr>
-          <w:p>
-            <w:pPr>
-              <w:spacing w:after="0" w:line="240" w:lineRule="auto"/>
-              <w:rPr>
-                <w:rFonts w:eastAsia="Times New Roman" w:cs="Arial"/>
-                <w:bCs/>
-                <w:color w:val="000000"/>
-                <w:sz w:val="20"/>
-                <w:szCs w:val="20"/>
-                <w:lang w:eastAsia="es-VE"/>
-              </w:rPr>
-            </w:pPr>
-          </w:p>
-        </w:tc>
-        <w:tc>
-          <w:tcPr>
-            <w:tcW w:w="1157" w:type="dxa"/>
-            <w:vAlign w:val="center"/>
-          </w:tcPr>
-          <w:p>
-            <w:pPr>
-              <w:spacing w:after="0" w:line="240" w:lineRule="auto"/>
-              <w:rPr>
-                <w:rFonts w:eastAsia="Times New Roman" w:cs="Arial"/>
-                <w:bCs/>
-                <w:color w:val="000000"/>
-                <w:sz w:val="20"/>
-                <w:szCs w:val="20"/>
-                <w:lang w:eastAsia="es-VE"/>
-              </w:rPr>
-            </w:pPr>
-          </w:p>
-        </w:tc>
-        <w:tc>
-          <w:tcPr>
-            <w:tcW w:w="1729" w:type="dxa"/>
-            <w:vAlign w:val="center"/>
-          </w:tcPr>
-          <w:p>
-            <w:pPr>
-              <w:spacing w:after="0" w:line="240" w:lineRule="auto"/>
-              <w:rPr>
-                <w:rFonts w:eastAsia="Times New Roman" w:cs="Arial"/>
-                <w:bCs/>
-                <w:color w:val="000000"/>
-                <w:sz w:val="20"/>
-                <w:szCs w:val="20"/>
-                <w:lang w:eastAsia="es-VE"/>
-              </w:rPr>
-            </w:pPr>
-          </w:p>
-        </w:tc>
-        <w:tc>
-          <w:tcPr>
-            <w:tcW w:w="1806" w:type="dxa"/>
-            <w:vAlign w:val="center"/>
-          </w:tcPr>
-          <w:p>
-            <w:pPr>
-              <w:spacing w:after="0" w:line="240" w:lineRule="auto"/>
-              <w:rPr>
-                <w:rFonts w:eastAsia="Times New Roman" w:cs="Arial"/>
-                <w:bCs/>
-                <w:color w:val="000000"/>
-                <w:sz w:val="20"/>
-                <w:szCs w:val="20"/>
-                <w:lang w:eastAsia="es-VE"/>
-              </w:rPr>
-            </w:pPr>
-          </w:p>
-        </w:tc>
-        <w:tc>
-          <w:tcPr>
-            <w:tcW w:w="2811" w:type="dxa"/>
-            <w:vAlign w:val="center"/>
-          </w:tcPr>
-          <w:p>
-            <w:pPr>
-              <w:spacing w:after="0" w:line="240" w:lineRule="auto"/>
-              <w:rPr>
-                <w:rFonts w:eastAsia="Times New Roman" w:cs="Arial"/>
-                <w:bCs/>
-                <w:color w:val="000000"/>
-                <w:sz w:val="20"/>
-                <w:szCs w:val="20"/>
-                <w:lang w:eastAsia="es-VE"/>
-              </w:rPr>
-            </w:pPr>
+        <w:trPr>
+          <w:trHeight w:val="707"/>
+        </w:trPr>
+        <w:tc>
+          <w:tcPr>
+            <w:tcW w:w="1467" w:type="dxa"/>
+            <w:vAlign w:val="center"/>
+          </w:tcPr>
+          <w:p>
+            <w:pPr>
+              <w:spacing w:after="0" w:line="240" w:lineRule="auto"/>
+              <w:rPr>
+                <w:rFonts w:eastAsia="Times New Roman" w:cs="Arial"/>
+                <w:bCs/>
+                <w:color w:val="000000"/>
+                <w:sz w:val="20"/>
+                <w:szCs w:val="20"/>
+                <w:lang w:eastAsia="es-VE"/>
+              </w:rPr>
+            </w:pPr>
+            <w:r>
+              <w:rPr>
+                <w:rFonts w:eastAsia="Times New Roman" w:cs="Arial"/>
+                <w:bCs/>
+                <w:color w:val="000000"/>
+                <w:sz w:val="20"/>
+                <w:szCs w:val="20"/>
+                <w:lang w:eastAsia="es-VE"/>
+              </w:rPr>
+              <w:t>15/12/2024</w:t>
+            </w:r>
+          </w:p>
+        </w:tc>
+        <w:tc>
+          <w:tcPr>
+            <w:tcW w:w="1395" w:type="dxa"/>
+            <w:vAlign w:val="center"/>
+          </w:tcPr>
+          <w:p>
+            <w:pPr>
+              <w:spacing w:after="0" w:line="240" w:lineRule="auto"/>
+              <w:rPr>
+                <w:rFonts w:eastAsia="Times New Roman" w:cs="Arial"/>
+                <w:bCs/>
+                <w:color w:val="000000"/>
+                <w:sz w:val="20"/>
+                <w:szCs w:val="20"/>
+                <w:lang w:eastAsia="es-VE"/>
+              </w:rPr>
+            </w:pPr>
+            <w:r>
+              <w:rPr>
+                <w:rFonts w:eastAsia="Times New Roman" w:cs="Arial"/>
+                <w:bCs/>
+                <w:color w:val="000000"/>
+                <w:sz w:val="20"/>
+                <w:szCs w:val="20"/>
+                <w:lang w:eastAsia="es-VE"/>
+              </w:rPr>
+              <w:t>5</w:t>
+            </w:r>
+          </w:p>
+        </w:tc>
+        <w:tc>
+          <w:tcPr>
+            <w:tcW w:w="2084" w:type="dxa"/>
+            <w:vAlign w:val="center"/>
+          </w:tcPr>
+          <w:p>
+            <w:pPr>
+              <w:spacing w:after="0" w:line="240" w:lineRule="auto"/>
+              <w:rPr>
+                <w:rFonts w:eastAsia="Times New Roman" w:cs="Arial"/>
+                <w:bCs/>
+                <w:color w:val="000000"/>
+                <w:sz w:val="20"/>
+                <w:szCs w:val="20"/>
+                <w:lang w:eastAsia="es-VE"/>
+              </w:rPr>
+            </w:pPr>
+            <w:r>
+              <w:rPr>
+                <w:rFonts w:eastAsia="Times New Roman" w:cs="Arial"/>
+                <w:bCs/>
+                <w:color w:val="000000"/>
+                <w:sz w:val="20"/>
+                <w:szCs w:val="20"/>
+                <w:lang w:eastAsia="es-VE"/>
+              </w:rPr>
+              <w:t>Darwin Bayas</w:t>
+            </w:r>
+          </w:p>
+        </w:tc>
+        <w:tc>
+          <w:tcPr>
+            <w:tcW w:w="2177" w:type="dxa"/>
+            <w:vAlign w:val="center"/>
+          </w:tcPr>
+          <w:p>
+            <w:pPr>
+              <w:spacing w:after="0" w:line="240" w:lineRule="auto"/>
+              <w:rPr>
+                <w:rFonts w:eastAsia="Times New Roman" w:cs="Arial"/>
+                <w:bCs/>
+                <w:color w:val="000000"/>
+                <w:sz w:val="20"/>
+                <w:szCs w:val="20"/>
+                <w:lang w:eastAsia="es-VE"/>
+              </w:rPr>
+            </w:pPr>
+            <w:r>
+              <w:rPr>
+                <w:rFonts w:eastAsia="Times New Roman" w:cs="Arial"/>
+                <w:bCs/>
+                <w:color w:val="000000"/>
+                <w:sz w:val="20"/>
+                <w:szCs w:val="20"/>
+                <w:lang w:eastAsia="es-VE"/>
+              </w:rPr>
+              <w:t>SMARTWARE</w:t>
+            </w:r>
+          </w:p>
+        </w:tc>
+        <w:tc>
+          <w:tcPr>
+            <w:tcW w:w="3389" w:type="dxa"/>
+            <w:vAlign w:val="center"/>
+          </w:tcPr>
+          <w:p>
+            <w:pPr>
+              <w:spacing w:after="0" w:line="240" w:lineRule="auto"/>
+              <w:rPr>
+                <w:rFonts w:eastAsia="Times New Roman" w:cs="Arial"/>
+                <w:bCs/>
+                <w:color w:val="000000"/>
+                <w:sz w:val="20"/>
+                <w:szCs w:val="20"/>
+                <w:lang w:eastAsia="es-VE"/>
+              </w:rPr>
+            </w:pPr>
+            <w:r>
+              <w:rPr>
+                <w:rFonts w:eastAsia="Times New Roman" w:cs="Arial"/>
+                <w:bCs/>
+                <w:color w:val="000000"/>
+                <w:sz w:val="20"/>
+                <w:szCs w:val="20"/>
+                <w:lang w:eastAsia="es-VE"/>
+              </w:rPr>
+              <w:t xml:space="preserve">Actualización de la arquitectura en base al código ya construido </w:t>
+            </w:r>
           </w:p>
         </w:tc>
       </w:tr>
       <w:tr>
-        <w:tc>
-          <w:tcPr>
-            <w:tcW w:w="1217" w:type="dxa"/>
-            <w:vAlign w:val="center"/>
-          </w:tcPr>
-          <w:p>
-            <w:pPr>
-              <w:spacing w:after="0" w:line="240" w:lineRule="auto"/>
-              <w:rPr>
-                <w:rFonts w:eastAsia="Times New Roman" w:cs="Arial"/>
-                <w:bCs/>
-                <w:color w:val="000000"/>
-                <w:sz w:val="20"/>
-                <w:szCs w:val="20"/>
-                <w:lang w:eastAsia="es-VE"/>
-              </w:rPr>
-            </w:pPr>
-          </w:p>
-        </w:tc>
-        <w:tc>
-          <w:tcPr>
-            <w:tcW w:w="1157" w:type="dxa"/>
-            <w:vAlign w:val="center"/>
-          </w:tcPr>
-          <w:p>
-            <w:pPr>
-              <w:spacing w:after="0" w:line="240" w:lineRule="auto"/>
-              <w:rPr>
-                <w:rFonts w:eastAsia="Times New Roman" w:cs="Arial"/>
-                <w:bCs/>
-                <w:color w:val="000000"/>
-                <w:sz w:val="20"/>
-                <w:szCs w:val="20"/>
-                <w:lang w:eastAsia="es-VE"/>
-              </w:rPr>
-            </w:pPr>
-          </w:p>
-        </w:tc>
-        <w:tc>
-          <w:tcPr>
-            <w:tcW w:w="1729" w:type="dxa"/>
-            <w:vAlign w:val="center"/>
-          </w:tcPr>
-          <w:p>
-            <w:pPr>
-              <w:spacing w:after="0" w:line="240" w:lineRule="auto"/>
-              <w:rPr>
-                <w:rFonts w:eastAsia="Times New Roman" w:cs="Arial"/>
-                <w:bCs/>
-                <w:color w:val="000000"/>
-                <w:sz w:val="20"/>
-                <w:szCs w:val="20"/>
-                <w:lang w:eastAsia="es-VE"/>
-              </w:rPr>
-            </w:pPr>
-          </w:p>
-        </w:tc>
-        <w:tc>
-          <w:tcPr>
-            <w:tcW w:w="1806" w:type="dxa"/>
-            <w:vAlign w:val="center"/>
-          </w:tcPr>
-          <w:p>
-            <w:pPr>
-              <w:spacing w:after="0" w:line="240" w:lineRule="auto"/>
-              <w:rPr>
-                <w:rFonts w:eastAsia="Times New Roman" w:cs="Arial"/>
-                <w:bCs/>
-                <w:color w:val="000000"/>
-                <w:sz w:val="20"/>
-                <w:szCs w:val="20"/>
-                <w:lang w:eastAsia="es-VE"/>
-              </w:rPr>
-            </w:pPr>
-          </w:p>
-        </w:tc>
-        <w:tc>
-          <w:tcPr>
-            <w:tcW w:w="2811" w:type="dxa"/>
+        <w:trPr>
+          <w:trHeight w:val="227"/>
+        </w:trPr>
+        <w:tc>
+          <w:tcPr>
+            <w:tcW w:w="1467" w:type="dxa"/>
+            <w:vAlign w:val="center"/>
+          </w:tcPr>
+          <w:p>
+            <w:pPr>
+              <w:spacing w:after="0" w:line="240" w:lineRule="auto"/>
+              <w:rPr>
+                <w:rFonts w:eastAsia="Times New Roman" w:cs="Arial"/>
+                <w:bCs/>
+                <w:color w:val="000000"/>
+                <w:sz w:val="20"/>
+                <w:szCs w:val="20"/>
+                <w:lang w:eastAsia="es-VE"/>
+              </w:rPr>
+            </w:pPr>
+          </w:p>
+        </w:tc>
+        <w:tc>
+          <w:tcPr>
+            <w:tcW w:w="1395" w:type="dxa"/>
+            <w:vAlign w:val="center"/>
+          </w:tcPr>
+          <w:p>
+            <w:pPr>
+              <w:spacing w:after="0" w:line="240" w:lineRule="auto"/>
+              <w:rPr>
+                <w:rFonts w:eastAsia="Times New Roman" w:cs="Arial"/>
+                <w:bCs/>
+                <w:color w:val="000000"/>
+                <w:sz w:val="20"/>
+                <w:szCs w:val="20"/>
+                <w:lang w:eastAsia="es-VE"/>
+              </w:rPr>
+            </w:pPr>
+          </w:p>
+        </w:tc>
+        <w:tc>
+          <w:tcPr>
+            <w:tcW w:w="2084" w:type="dxa"/>
+            <w:vAlign w:val="center"/>
+          </w:tcPr>
+          <w:p>
+            <w:pPr>
+              <w:spacing w:after="0" w:line="240" w:lineRule="auto"/>
+              <w:rPr>
+                <w:rFonts w:eastAsia="Times New Roman" w:cs="Arial"/>
+                <w:bCs/>
+                <w:color w:val="000000"/>
+                <w:sz w:val="20"/>
+                <w:szCs w:val="20"/>
+                <w:lang w:eastAsia="es-VE"/>
+              </w:rPr>
+            </w:pPr>
+          </w:p>
+        </w:tc>
+        <w:tc>
+          <w:tcPr>
+            <w:tcW w:w="2177" w:type="dxa"/>
+            <w:vAlign w:val="center"/>
+          </w:tcPr>
+          <w:p>
+            <w:pPr>
+              <w:spacing w:after="0" w:line="240" w:lineRule="auto"/>
+              <w:rPr>
+                <w:rFonts w:eastAsia="Times New Roman" w:cs="Arial"/>
+                <w:bCs/>
+                <w:color w:val="000000"/>
+                <w:sz w:val="20"/>
+                <w:szCs w:val="20"/>
+                <w:lang w:eastAsia="es-VE"/>
+              </w:rPr>
+            </w:pPr>
+          </w:p>
+        </w:tc>
+        <w:tc>
+          <w:tcPr>
+            <w:tcW w:w="3389" w:type="dxa"/>
             <w:vAlign w:val="center"/>
           </w:tcPr>
           <w:p>
@@ -1104,15 +1091,12 @@
     <w:p/>
     <w:p>
       <w:r>
-        <w:rPr>
-          <w:noProof/>
-        </w:rPr>
         <w:lastRenderedPageBreak/>
         <w:drawing>
-          <wp:inline distT="0" distB="0" distL="0" distR="0" wp14:anchorId="3B8EA8EC" wp14:editId="0704FD42">
-            <wp:extent cx="6428935" cy="7653592"/>
-            <wp:effectExtent l="0" t="0" r="0" b="5080"/>
-            <wp:docPr id="473345118" name="Picture 1"/>
+          <wp:inline distT="0" distB="0" distL="0" distR="0" wp14:anchorId="1AFC0EFE" wp14:editId="3D5DF5FC">
+            <wp:extent cx="6858000" cy="8727440"/>
+            <wp:effectExtent l="0" t="0" r="0" b="0"/>
+            <wp:docPr id="1136847954" name="Picture 2"/>
             <wp:cNvGraphicFramePr>
               <a:graphicFrameLocks xmlns:a="http://schemas.openxmlformats.org/drawingml/2006/main" noChangeAspect="1"/>
             </wp:cNvGraphicFramePr>
@@ -1120,7 +1104,7 @@
               <a:graphicData uri="http://schemas.openxmlformats.org/drawingml/2006/picture">
                 <pic:pic xmlns:pic="http://schemas.openxmlformats.org/drawingml/2006/picture">
                   <pic:nvPicPr>
-                    <pic:cNvPr id="0" name="Picture 1"/>
+                    <pic:cNvPr id="0" name="Picture 2"/>
                     <pic:cNvPicPr>
                       <a:picLocks noChangeAspect="1" noChangeArrowheads="1"/>
                     </pic:cNvPicPr>
@@ -1141,7 +1125,7 @@
                   <pic:spPr bwMode="auto">
                     <a:xfrm>
                       <a:off x="0" y="0"/>
-                      <a:ext cx="6430681" cy="7655671"/>
+                      <a:ext cx="6858000" cy="8727440"/>
                     </a:xfrm>
                     <a:prstGeom prst="rect">
                       <a:avLst/>
@@ -1160,7 +1144,7 @@
     </w:p>
     <w:sectPr>
       <w:pgSz w:w="12240" w:h="15840"/>
-      <w:pgMar w:top="1440" w:right="1440" w:bottom="1440" w:left="1440" w:header="720" w:footer="720" w:gutter="0"/>
+      <w:pgMar w:top="720" w:right="720" w:bottom="720" w:left="720" w:header="720" w:footer="720" w:gutter="0"/>
       <w:cols w:space="720"/>
       <w:docGrid w:linePitch="360"/>
     </w:sectPr>
@@ -1576,7 +1560,7 @@
       <w:rFonts w:ascii="Arial" w:eastAsia="Calibri" w:hAnsi="Arial" w:cs="Times New Roman"/>
       <w:kern w:val="0"/>
       <w:sz w:val="24"/>
-      <w:lang w:val="es-VE"/>
+      <w:lang w:val="es-EC"/>
       <w14:ligatures w14:val="none"/>
     </w:rPr>
   </w:style>
@@ -1603,7 +1587,6 @@
       <w:kern w:val="2"/>
       <w:sz w:val="32"/>
       <w:szCs w:val="32"/>
-      <w:lang w:val="es-EC"/>
       <w14:ligatures w14:val="standardContextual"/>
     </w:rPr>
   </w:style>
@@ -1631,7 +1614,6 @@
       <w:kern w:val="2"/>
       <w:sz w:val="26"/>
       <w:szCs w:val="26"/>
-      <w:lang w:val="es-EC"/>
       <w14:ligatures w14:val="standardContextual"/>
     </w:rPr>
   </w:style>
@@ -1658,7 +1640,6 @@
       <w:color w:val="000000" w:themeColor="text1"/>
       <w:kern w:val="2"/>
       <w:szCs w:val="24"/>
-      <w:lang w:val="es-EC"/>
       <w14:ligatures w14:val="standardContextual"/>
     </w:rPr>
   </w:style>
@@ -1686,7 +1667,6 @@
       <w:iCs/>
       <w:color w:val="000000" w:themeColor="text1"/>
       <w:kern w:val="2"/>
-      <w:lang w:val="es-EC"/>
       <w14:ligatures w14:val="standardContextual"/>
     </w:rPr>
   </w:style>
@@ -1711,7 +1691,6 @@
       <w:rFonts w:asciiTheme="minorHAnsi" w:eastAsiaTheme="majorEastAsia" w:hAnsiTheme="minorHAnsi" w:cstheme="majorBidi"/>
       <w:color w:val="0F4761" w:themeColor="accent1" w:themeShade="BF"/>
       <w:kern w:val="2"/>
-      <w:lang w:val="es-EC"/>
       <w14:ligatures w14:val="standardContextual"/>
     </w:rPr>
   </w:style>
@@ -1738,7 +1717,6 @@
       <w:iCs/>
       <w:color w:val="595959" w:themeColor="text1" w:themeTint="A6"/>
       <w:kern w:val="2"/>
-      <w:lang w:val="es-EC"/>
       <w14:ligatures w14:val="standardContextual"/>
     </w:rPr>
   </w:style>
@@ -1763,7 +1741,6 @@
       <w:rFonts w:asciiTheme="minorHAnsi" w:eastAsiaTheme="majorEastAsia" w:hAnsiTheme="minorHAnsi" w:cstheme="majorBidi"/>
       <w:color w:val="595959" w:themeColor="text1" w:themeTint="A6"/>
       <w:kern w:val="2"/>
-      <w:lang w:val="es-EC"/>
       <w14:ligatures w14:val="standardContextual"/>
     </w:rPr>
   </w:style>
@@ -1790,7 +1767,6 @@
       <w:iCs/>
       <w:color w:val="272727" w:themeColor="text1" w:themeTint="D8"/>
       <w:kern w:val="2"/>
-      <w:lang w:val="es-EC"/>
       <w14:ligatures w14:val="standardContextual"/>
     </w:rPr>
   </w:style>
@@ -1815,7 +1791,6 @@
       <w:rFonts w:asciiTheme="minorHAnsi" w:eastAsiaTheme="majorEastAsia" w:hAnsiTheme="minorHAnsi" w:cstheme="majorBidi"/>
       <w:color w:val="272727" w:themeColor="text1" w:themeTint="D8"/>
       <w:kern w:val="2"/>
-      <w:lang w:val="es-EC"/>
       <w14:ligatures w14:val="standardContextual"/>
     </w:rPr>
   </w:style>
@@ -1999,7 +1974,6 @@
       <w:kern w:val="28"/>
       <w:sz w:val="56"/>
       <w:szCs w:val="56"/>
-      <w:lang w:val="es-EC"/>
       <w14:ligatures w14:val="standardContextual"/>
     </w:rPr>
   </w:style>
@@ -2040,7 +2014,6 @@
       <w:kern w:val="2"/>
       <w:sz w:val="28"/>
       <w:szCs w:val="28"/>
-      <w:lang w:val="es-EC"/>
       <w14:ligatures w14:val="standardContextual"/>
     </w:rPr>
   </w:style>
@@ -2077,7 +2050,6 @@
       <w:iCs/>
       <w:color w:val="404040" w:themeColor="text1" w:themeTint="BF"/>
       <w:kern w:val="2"/>
-      <w:lang w:val="es-EC"/>
       <w14:ligatures w14:val="standardContextual"/>
     </w:rPr>
   </w:style>
@@ -2111,7 +2083,6 @@
       <w:rFonts w:asciiTheme="minorHAnsi" w:eastAsiaTheme="minorHAnsi" w:hAnsiTheme="minorHAnsi" w:cstheme="minorBidi"/>
       <w:color w:val="000000" w:themeColor="text1"/>
       <w:kern w:val="2"/>
-      <w:lang w:val="es-EC"/>
       <w14:ligatures w14:val="standardContextual"/>
     </w:rPr>
   </w:style>
@@ -2150,7 +2121,6 @@
       <w:iCs/>
       <w:color w:val="0F4761" w:themeColor="accent1" w:themeShade="BF"/>
       <w:kern w:val="2"/>
-      <w:lang w:val="es-EC"/>
       <w14:ligatures w14:val="standardContextual"/>
     </w:rPr>
   </w:style>

</xml_diff>

<commit_message>
correcion historias y arquitectura
</commit_message>
<xml_diff>
--- a/documentacion/arquitectura/Diagrama de componentes.docx
+++ b/documentacion/arquitectura/Diagrama de componentes.docx
@@ -1,6 +1,6 @@
 
 <file path=word/document.xml><?xml version="1.0" encoding="utf-8"?>
-<w:document xmlns:wpc="http://schemas.microsoft.com/office/word/2010/wordprocessingCanvas" xmlns:cx="http://schemas.microsoft.com/office/drawing/2014/chartex" xmlns:cx1="http://schemas.microsoft.com/office/drawing/2015/9/8/chartex" xmlns:cx2="http://schemas.microsoft.com/office/drawing/2015/10/21/chartex" xmlns:cx3="http://schemas.microsoft.com/office/drawing/2016/5/9/chartex" xmlns:cx4="http://schemas.microsoft.com/office/drawing/2016/5/10/chartex" xmlns:cx5="http://schemas.microsoft.com/office/drawing/2016/5/11/chartex" xmlns:cx6="http://schemas.microsoft.com/office/drawing/2016/5/12/chartex" xmlns:cx7="http://schemas.microsoft.com/office/drawing/2016/5/13/chartex" xmlns:cx8="http://schemas.microsoft.com/office/drawing/2016/5/14/chartex" xmlns:mc="http://schemas.openxmlformats.org/markup-compatibility/2006" xmlns:aink="http://schemas.microsoft.com/office/drawing/2016/ink" xmlns:am3d="http://schemas.microsoft.com/office/drawing/2017/model3d" xmlns:o="urn:schemas-microsoft-com:office:office" xmlns:oel="http://schemas.microsoft.com/office/2019/extlst" xmlns:r="http://schemas.openxmlformats.org/officeDocument/2006/relationships" xmlns:m="http://schemas.openxmlformats.org/officeDocument/2006/math" xmlns:v="urn:schemas-microsoft-com:vml" xmlns:wp14="http://schemas.microsoft.com/office/word/2010/wordprocessingDrawing" xmlns:wp="http://schemas.openxmlformats.org/drawingml/2006/wordprocessingDrawing" xmlns:w10="urn:schemas-microsoft-com:office:word" xmlns:w="http://schemas.openxmlformats.org/wordprocessingml/2006/main" xmlns:w14="http://schemas.microsoft.com/office/word/2010/wordml" xmlns:w15="http://schemas.microsoft.com/office/word/2012/wordml" xmlns:w16cex="http://schemas.microsoft.com/office/word/2018/wordml/cex" xmlns:w16cid="http://schemas.microsoft.com/office/word/2016/wordml/cid" xmlns:w16="http://schemas.microsoft.com/office/word/2018/wordml" xmlns:w16du="http://schemas.microsoft.com/office/word/2023/wordml/word16du" xmlns:w16sdtdh="http://schemas.microsoft.com/office/word/2020/wordml/sdtdatahash" xmlns:w16se="http://schemas.microsoft.com/office/word/2015/wordml/symex" xmlns:wpg="http://schemas.microsoft.com/office/word/2010/wordprocessingGroup" xmlns:wpi="http://schemas.microsoft.com/office/word/2010/wordprocessingInk" xmlns:wne="http://schemas.microsoft.com/office/word/2006/wordml" xmlns:wps="http://schemas.microsoft.com/office/word/2010/wordprocessingShape" mc:Ignorable="w14 w15 w16se w16cid w16 w16cex w16sdtdh w16du wp14">
+<w:document xmlns:wpc="http://schemas.microsoft.com/office/word/2010/wordprocessingCanvas" xmlns:cx="http://schemas.microsoft.com/office/drawing/2014/chartex" xmlns:cx1="http://schemas.microsoft.com/office/drawing/2015/9/8/chartex" xmlns:cx2="http://schemas.microsoft.com/office/drawing/2015/10/21/chartex" xmlns:cx3="http://schemas.microsoft.com/office/drawing/2016/5/9/chartex" xmlns:cx4="http://schemas.microsoft.com/office/drawing/2016/5/10/chartex" xmlns:cx5="http://schemas.microsoft.com/office/drawing/2016/5/11/chartex" xmlns:cx6="http://schemas.microsoft.com/office/drawing/2016/5/12/chartex" xmlns:cx7="http://schemas.microsoft.com/office/drawing/2016/5/13/chartex" xmlns:cx8="http://schemas.microsoft.com/office/drawing/2016/5/14/chartex" xmlns:mc="http://schemas.openxmlformats.org/markup-compatibility/2006" xmlns:aink="http://schemas.microsoft.com/office/drawing/2016/ink" xmlns:am3d="http://schemas.microsoft.com/office/drawing/2017/model3d" xmlns:o="urn:schemas-microsoft-com:office:office" xmlns:oel="http://schemas.microsoft.com/office/2019/extlst" xmlns:r="http://schemas.openxmlformats.org/officeDocument/2006/relationships" xmlns:m="http://schemas.openxmlformats.org/officeDocument/2006/math" xmlns:v="urn:schemas-microsoft-com:vml" xmlns:wp14="http://schemas.microsoft.com/office/word/2010/wordprocessingDrawing" xmlns:wp="http://schemas.openxmlformats.org/drawingml/2006/wordprocessingDrawing" xmlns:w10="urn:schemas-microsoft-com:office:word" xmlns:w="http://schemas.openxmlformats.org/wordprocessingml/2006/main" xmlns:w14="http://schemas.microsoft.com/office/word/2010/wordml" xmlns:w15="http://schemas.microsoft.com/office/word/2012/wordml" xmlns:w16cex="http://schemas.microsoft.com/office/word/2018/wordml/cex" xmlns:w16cid="http://schemas.microsoft.com/office/word/2016/wordml/cid" xmlns:w16="http://schemas.microsoft.com/office/word/2018/wordml" xmlns:w16du="http://schemas.microsoft.com/office/word/2023/wordml/word16du" xmlns:w16sdtdh="http://schemas.microsoft.com/office/word/2020/wordml/sdtdatahash" xmlns:w16sdtfl="http://schemas.microsoft.com/office/word/2024/wordml/sdtformatlock" xmlns:w16se="http://schemas.microsoft.com/office/word/2015/wordml/symex" xmlns:wpg="http://schemas.microsoft.com/office/word/2010/wordprocessingGroup" xmlns:wpi="http://schemas.microsoft.com/office/word/2010/wordprocessingInk" xmlns:wne="http://schemas.microsoft.com/office/word/2006/wordml" xmlns:wps="http://schemas.microsoft.com/office/word/2010/wordprocessingShape" mc:Ignorable="w14 w15 w16se w16cid w16 w16cex w16sdtdh w16sdtfl w16du wp14">
   <w:body>
     <w:p>
       <w:pPr>
@@ -989,6 +989,172 @@
       </w:tr>
       <w:tr>
         <w:trPr>
+          <w:trHeight w:val="707"/>
+        </w:trPr>
+        <w:tc>
+          <w:tcPr>
+            <w:tcW w:w="1467" w:type="dxa"/>
+            <w:vAlign w:val="center"/>
+          </w:tcPr>
+          <w:p>
+            <w:pPr>
+              <w:spacing w:after="0" w:line="240" w:lineRule="auto"/>
+              <w:rPr>
+                <w:rFonts w:eastAsia="Times New Roman" w:cs="Arial"/>
+                <w:bCs/>
+                <w:color w:val="000000"/>
+                <w:sz w:val="20"/>
+                <w:szCs w:val="20"/>
+                <w:lang w:val="en-US" w:eastAsia="es-VE"/>
+              </w:rPr>
+            </w:pPr>
+            <w:r>
+              <w:rPr>
+                <w:rFonts w:eastAsia="Times New Roman" w:cs="Arial"/>
+                <w:bCs/>
+                <w:color w:val="000000"/>
+                <w:sz w:val="20"/>
+                <w:szCs w:val="20"/>
+                <w:lang w:eastAsia="es-VE"/>
+              </w:rPr>
+              <w:t>20</w:t>
+            </w:r>
+            <w:r>
+              <w:rPr>
+                <w:rFonts w:eastAsia="Times New Roman" w:cs="Arial"/>
+                <w:bCs/>
+                <w:color w:val="000000"/>
+                <w:sz w:val="20"/>
+                <w:szCs w:val="20"/>
+                <w:lang w:val="en-US" w:eastAsia="es-VE"/>
+              </w:rPr>
+              <w:t>/12/2024</w:t>
+            </w:r>
+          </w:p>
+        </w:tc>
+        <w:tc>
+          <w:tcPr>
+            <w:tcW w:w="1395" w:type="dxa"/>
+            <w:vAlign w:val="center"/>
+          </w:tcPr>
+          <w:p>
+            <w:pPr>
+              <w:spacing w:after="0" w:line="240" w:lineRule="auto"/>
+              <w:rPr>
+                <w:rFonts w:eastAsia="Times New Roman" w:cs="Arial"/>
+                <w:bCs/>
+                <w:color w:val="000000"/>
+                <w:sz w:val="20"/>
+                <w:szCs w:val="20"/>
+                <w:lang w:eastAsia="es-VE"/>
+              </w:rPr>
+            </w:pPr>
+            <w:r>
+              <w:rPr>
+                <w:rFonts w:eastAsia="Times New Roman" w:cs="Arial"/>
+                <w:bCs/>
+                <w:color w:val="000000"/>
+                <w:sz w:val="20"/>
+                <w:szCs w:val="20"/>
+                <w:lang w:eastAsia="es-VE"/>
+              </w:rPr>
+              <w:t>6</w:t>
+            </w:r>
+          </w:p>
+        </w:tc>
+        <w:tc>
+          <w:tcPr>
+            <w:tcW w:w="2084" w:type="dxa"/>
+            <w:vAlign w:val="center"/>
+          </w:tcPr>
+          <w:p>
+            <w:pPr>
+              <w:spacing w:after="0" w:line="240" w:lineRule="auto"/>
+              <w:rPr>
+                <w:rFonts w:eastAsia="Times New Roman" w:cs="Arial"/>
+                <w:bCs/>
+                <w:color w:val="000000"/>
+                <w:sz w:val="20"/>
+                <w:szCs w:val="20"/>
+                <w:lang w:eastAsia="es-VE"/>
+              </w:rPr>
+            </w:pPr>
+            <w:r>
+              <w:rPr>
+                <w:rFonts w:eastAsia="Times New Roman" w:cs="Arial"/>
+                <w:bCs/>
+                <w:color w:val="000000"/>
+                <w:sz w:val="20"/>
+                <w:szCs w:val="20"/>
+                <w:lang w:eastAsia="es-VE"/>
+              </w:rPr>
+              <w:t>Darwin Bayas</w:t>
+            </w:r>
+          </w:p>
+        </w:tc>
+        <w:tc>
+          <w:tcPr>
+            <w:tcW w:w="2177" w:type="dxa"/>
+            <w:vAlign w:val="center"/>
+          </w:tcPr>
+          <w:p>
+            <w:pPr>
+              <w:spacing w:after="0" w:line="240" w:lineRule="auto"/>
+              <w:rPr>
+                <w:rFonts w:eastAsia="Times New Roman" w:cs="Arial"/>
+                <w:bCs/>
+                <w:color w:val="000000"/>
+                <w:sz w:val="20"/>
+                <w:szCs w:val="20"/>
+                <w:lang w:eastAsia="es-VE"/>
+              </w:rPr>
+            </w:pPr>
+            <w:r>
+              <w:rPr>
+                <w:rFonts w:eastAsia="Times New Roman" w:cs="Arial"/>
+                <w:bCs/>
+                <w:color w:val="000000"/>
+                <w:sz w:val="20"/>
+                <w:szCs w:val="20"/>
+                <w:lang w:eastAsia="es-VE"/>
+              </w:rPr>
+              <w:t>SMARTWARE</w:t>
+            </w:r>
+          </w:p>
+        </w:tc>
+        <w:tc>
+          <w:tcPr>
+            <w:tcW w:w="3389" w:type="dxa"/>
+            <w:vAlign w:val="center"/>
+          </w:tcPr>
+          <w:p>
+            <w:pPr>
+              <w:spacing w:after="0" w:line="240" w:lineRule="auto"/>
+              <w:rPr>
+                <w:rFonts w:eastAsia="Times New Roman" w:cs="Arial"/>
+                <w:bCs/>
+                <w:color w:val="000000"/>
+                <w:sz w:val="20"/>
+                <w:szCs w:val="20"/>
+                <w:lang w:eastAsia="es-VE"/>
+              </w:rPr>
+            </w:pPr>
+            <w:r>
+              <w:rPr>
+                <w:rFonts w:eastAsia="Times New Roman" w:cs="Arial"/>
+                <w:bCs/>
+                <w:color w:val="000000"/>
+                <w:sz w:val="20"/>
+                <w:szCs w:val="20"/>
+                <w:lang w:eastAsia="es-VE"/>
+              </w:rPr>
+              <w:t>Añadir patrón de diseño facade como interfaz única entre la capa lógica y la capa de persistencia</w:t>
+            </w:r>
+          </w:p>
+        </w:tc>
+      </w:tr>
+      <w:tr>
+        <w:trPr>
           <w:trHeight w:val="227"/>
         </w:trPr>
         <w:tc>
@@ -1008,6 +1174,17 @@
                 <w:lang w:eastAsia="es-VE"/>
               </w:rPr>
             </w:pPr>
+            <w:r>
+              <w:rPr>
+                <w:rFonts w:eastAsia="Times New Roman" w:cs="Arial"/>
+                <w:bCs/>
+                <w:color w:val="000000"/>
+                <w:sz w:val="20"/>
+                <w:szCs w:val="20"/>
+                <w:lang w:eastAsia="es-VE"/>
+              </w:rPr>
+              <w:t>02/01/2025</w:t>
+            </w:r>
           </w:p>
         </w:tc>
         <w:tc>
@@ -1027,6 +1204,17 @@
                 <w:lang w:eastAsia="es-VE"/>
               </w:rPr>
             </w:pPr>
+            <w:r>
+              <w:rPr>
+                <w:rFonts w:eastAsia="Times New Roman" w:cs="Arial"/>
+                <w:bCs/>
+                <w:color w:val="000000"/>
+                <w:sz w:val="20"/>
+                <w:szCs w:val="20"/>
+                <w:lang w:eastAsia="es-VE"/>
+              </w:rPr>
+              <w:t>7</w:t>
+            </w:r>
           </w:p>
         </w:tc>
         <w:tc>
@@ -1046,6 +1234,17 @@
                 <w:lang w:eastAsia="es-VE"/>
               </w:rPr>
             </w:pPr>
+            <w:r>
+              <w:rPr>
+                <w:rFonts w:eastAsia="Times New Roman" w:cs="Arial"/>
+                <w:bCs/>
+                <w:color w:val="000000"/>
+                <w:sz w:val="20"/>
+                <w:szCs w:val="20"/>
+                <w:lang w:eastAsia="es-VE"/>
+              </w:rPr>
+              <w:t>Darwin Bayas</w:t>
+            </w:r>
           </w:p>
         </w:tc>
         <w:tc>
@@ -1065,6 +1264,17 @@
                 <w:lang w:eastAsia="es-VE"/>
               </w:rPr>
             </w:pPr>
+            <w:r>
+              <w:rPr>
+                <w:rFonts w:eastAsia="Times New Roman" w:cs="Arial"/>
+                <w:bCs/>
+                <w:color w:val="000000"/>
+                <w:sz w:val="20"/>
+                <w:szCs w:val="20"/>
+                <w:lang w:eastAsia="es-VE"/>
+              </w:rPr>
+              <w:t>SMARTWARE</w:t>
+            </w:r>
           </w:p>
         </w:tc>
         <w:tc>
@@ -1084,6 +1294,17 @@
                 <w:lang w:eastAsia="es-VE"/>
               </w:rPr>
             </w:pPr>
+            <w:r>
+              <w:rPr>
+                <w:rFonts w:eastAsia="Times New Roman" w:cs="Arial"/>
+                <w:bCs/>
+                <w:color w:val="000000"/>
+                <w:sz w:val="20"/>
+                <w:szCs w:val="20"/>
+                <w:lang w:eastAsia="es-VE"/>
+              </w:rPr>
+              <w:t>Añadir componentes de seguridad como el JWT y CORS</w:t>
+            </w:r>
           </w:p>
         </w:tc>
       </w:tr>
@@ -1091,12 +1312,15 @@
     <w:p/>
     <w:p>
       <w:r>
+        <w:rPr>
+          <w:noProof/>
+        </w:rPr>
         <w:lastRenderedPageBreak/>
         <w:drawing>
-          <wp:inline distT="0" distB="0" distL="0" distR="0" wp14:anchorId="1AFC0EFE" wp14:editId="3D5DF5FC">
-            <wp:extent cx="6858000" cy="8727440"/>
-            <wp:effectExtent l="0" t="0" r="0" b="0"/>
-            <wp:docPr id="1136847954" name="Picture 2"/>
+          <wp:inline distT="0" distB="0" distL="0" distR="0" wp14:anchorId="64554251" wp14:editId="690B87AE">
+            <wp:extent cx="7124368" cy="8706242"/>
+            <wp:effectExtent l="0" t="0" r="635" b="0"/>
+            <wp:docPr id="1997456158" name="Picture 1"/>
             <wp:cNvGraphicFramePr>
               <a:graphicFrameLocks xmlns:a="http://schemas.openxmlformats.org/drawingml/2006/main" noChangeAspect="1"/>
             </wp:cNvGraphicFramePr>
@@ -1104,7 +1328,7 @@
               <a:graphicData uri="http://schemas.openxmlformats.org/drawingml/2006/picture">
                 <pic:pic xmlns:pic="http://schemas.openxmlformats.org/drawingml/2006/picture">
                   <pic:nvPicPr>
-                    <pic:cNvPr id="0" name="Picture 2"/>
+                    <pic:cNvPr id="0" name="Picture 1"/>
                     <pic:cNvPicPr>
                       <a:picLocks noChangeAspect="1" noChangeArrowheads="1"/>
                     </pic:cNvPicPr>
@@ -1125,7 +1349,7 @@
                   <pic:spPr bwMode="auto">
                     <a:xfrm>
                       <a:off x="0" y="0"/>
-                      <a:ext cx="6858000" cy="8727440"/>
+                      <a:ext cx="7127498" cy="8710067"/>
                     </a:xfrm>
                     <a:prstGeom prst="rect">
                       <a:avLst/>
@@ -1153,7 +1377,7 @@
 </file>
 
 <file path=word/styles.xml><?xml version="1.0" encoding="utf-8"?>
-<w:styles xmlns:mc="http://schemas.openxmlformats.org/markup-compatibility/2006" xmlns:r="http://schemas.openxmlformats.org/officeDocument/2006/relationships" xmlns:w="http://schemas.openxmlformats.org/wordprocessingml/2006/main" xmlns:w14="http://schemas.microsoft.com/office/word/2010/wordml" xmlns:w15="http://schemas.microsoft.com/office/word/2012/wordml" xmlns:w16cex="http://schemas.microsoft.com/office/word/2018/wordml/cex" xmlns:w16cid="http://schemas.microsoft.com/office/word/2016/wordml/cid" xmlns:w16="http://schemas.microsoft.com/office/word/2018/wordml" xmlns:w16du="http://schemas.microsoft.com/office/word/2023/wordml/word16du" xmlns:w16sdtdh="http://schemas.microsoft.com/office/word/2020/wordml/sdtdatahash" xmlns:w16se="http://schemas.microsoft.com/office/word/2015/wordml/symex" mc:Ignorable="w14 w15 w16se w16cid w16 w16cex w16sdtdh w16du">
+<w:styles xmlns:mc="http://schemas.openxmlformats.org/markup-compatibility/2006" xmlns:r="http://schemas.openxmlformats.org/officeDocument/2006/relationships" xmlns:w="http://schemas.openxmlformats.org/wordprocessingml/2006/main" xmlns:w14="http://schemas.microsoft.com/office/word/2010/wordml" xmlns:w15="http://schemas.microsoft.com/office/word/2012/wordml" xmlns:w16cex="http://schemas.microsoft.com/office/word/2018/wordml/cex" xmlns:w16cid="http://schemas.microsoft.com/office/word/2016/wordml/cid" xmlns:w16="http://schemas.microsoft.com/office/word/2018/wordml" xmlns:w16du="http://schemas.microsoft.com/office/word/2023/wordml/word16du" xmlns:w16sdtdh="http://schemas.microsoft.com/office/word/2020/wordml/sdtdatahash" xmlns:w16sdtfl="http://schemas.microsoft.com/office/word/2024/wordml/sdtformatlock" xmlns:w16se="http://schemas.microsoft.com/office/word/2015/wordml/symex" mc:Ignorable="w14 w15 w16se w16cid w16 w16cex w16sdtdh w16sdtfl w16du">
   <w:docDefaults>
     <w:rPrDefault>
       <w:rPr>

</xml_diff>

<commit_message>
correccion diagrama de componentes y actividades
</commit_message>
<xml_diff>
--- a/documentacion/arquitectura/Diagrama de componentes.docx
+++ b/documentacion/arquitectura/Diagrama de componentes.docx
@@ -1308,6 +1308,161 @@
           </w:p>
         </w:tc>
       </w:tr>
+      <w:tr>
+        <w:trPr>
+          <w:trHeight w:val="227"/>
+        </w:trPr>
+        <w:tc>
+          <w:tcPr>
+            <w:tcW w:w="1467" w:type="dxa"/>
+            <w:vAlign w:val="center"/>
+          </w:tcPr>
+          <w:p>
+            <w:pPr>
+              <w:spacing w:after="0" w:line="240" w:lineRule="auto"/>
+              <w:rPr>
+                <w:rFonts w:eastAsia="Times New Roman" w:cs="Arial"/>
+                <w:bCs/>
+                <w:color w:val="000000"/>
+                <w:sz w:val="20"/>
+                <w:szCs w:val="20"/>
+                <w:lang w:eastAsia="es-VE"/>
+              </w:rPr>
+            </w:pPr>
+            <w:r>
+              <w:rPr>
+                <w:rFonts w:eastAsia="Times New Roman" w:cs="Arial"/>
+                <w:bCs/>
+                <w:color w:val="000000"/>
+                <w:sz w:val="20"/>
+                <w:szCs w:val="20"/>
+                <w:lang w:eastAsia="es-VE"/>
+              </w:rPr>
+              <w:t>20/02/2025</w:t>
+            </w:r>
+          </w:p>
+        </w:tc>
+        <w:tc>
+          <w:tcPr>
+            <w:tcW w:w="1395" w:type="dxa"/>
+            <w:vAlign w:val="center"/>
+          </w:tcPr>
+          <w:p>
+            <w:pPr>
+              <w:spacing w:after="0" w:line="240" w:lineRule="auto"/>
+              <w:rPr>
+                <w:rFonts w:eastAsia="Times New Roman" w:cs="Arial"/>
+                <w:bCs/>
+                <w:color w:val="000000"/>
+                <w:sz w:val="20"/>
+                <w:szCs w:val="20"/>
+                <w:lang w:eastAsia="es-VE"/>
+              </w:rPr>
+            </w:pPr>
+            <w:r>
+              <w:rPr>
+                <w:rFonts w:eastAsia="Times New Roman" w:cs="Arial"/>
+                <w:bCs/>
+                <w:color w:val="000000"/>
+                <w:sz w:val="20"/>
+                <w:szCs w:val="20"/>
+                <w:lang w:eastAsia="es-VE"/>
+              </w:rPr>
+              <w:t>8</w:t>
+            </w:r>
+          </w:p>
+        </w:tc>
+        <w:tc>
+          <w:tcPr>
+            <w:tcW w:w="2084" w:type="dxa"/>
+            <w:vAlign w:val="center"/>
+          </w:tcPr>
+          <w:p>
+            <w:pPr>
+              <w:spacing w:after="0" w:line="240" w:lineRule="auto"/>
+              <w:rPr>
+                <w:rFonts w:eastAsia="Times New Roman" w:cs="Arial"/>
+                <w:bCs/>
+                <w:color w:val="000000"/>
+                <w:sz w:val="20"/>
+                <w:szCs w:val="20"/>
+                <w:lang w:eastAsia="es-VE"/>
+              </w:rPr>
+            </w:pPr>
+            <w:r>
+              <w:rPr>
+                <w:rFonts w:eastAsia="Times New Roman" w:cs="Arial"/>
+                <w:bCs/>
+                <w:color w:val="000000"/>
+                <w:sz w:val="20"/>
+                <w:szCs w:val="20"/>
+                <w:lang w:eastAsia="es-VE"/>
+              </w:rPr>
+              <w:t>Darwin Bayas</w:t>
+            </w:r>
+          </w:p>
+        </w:tc>
+        <w:tc>
+          <w:tcPr>
+            <w:tcW w:w="2177" w:type="dxa"/>
+            <w:vAlign w:val="center"/>
+          </w:tcPr>
+          <w:p>
+            <w:pPr>
+              <w:spacing w:after="0" w:line="240" w:lineRule="auto"/>
+              <w:rPr>
+                <w:rFonts w:eastAsia="Times New Roman" w:cs="Arial"/>
+                <w:bCs/>
+                <w:color w:val="000000"/>
+                <w:sz w:val="20"/>
+                <w:szCs w:val="20"/>
+                <w:lang w:eastAsia="es-VE"/>
+              </w:rPr>
+            </w:pPr>
+            <w:r>
+              <w:rPr>
+                <w:rFonts w:eastAsia="Times New Roman" w:cs="Arial"/>
+                <w:bCs/>
+                <w:color w:val="000000"/>
+                <w:sz w:val="20"/>
+                <w:szCs w:val="20"/>
+                <w:lang w:eastAsia="es-VE"/>
+              </w:rPr>
+              <w:t>SMARTWARE</w:t>
+            </w:r>
+          </w:p>
+        </w:tc>
+        <w:tc>
+          <w:tcPr>
+            <w:tcW w:w="3389" w:type="dxa"/>
+            <w:vAlign w:val="center"/>
+          </w:tcPr>
+          <w:p>
+            <w:pPr>
+              <w:spacing w:after="0" w:line="240" w:lineRule="auto"/>
+              <w:rPr>
+                <w:rFonts w:eastAsia="Times New Roman" w:cs="Arial"/>
+                <w:bCs/>
+                <w:color w:val="000000"/>
+                <w:sz w:val="20"/>
+                <w:szCs w:val="20"/>
+                <w:lang w:eastAsia="es-VE"/>
+              </w:rPr>
+            </w:pPr>
+            <w:r>
+              <w:rPr>
+                <w:rFonts w:eastAsia="Times New Roman" w:cs="Arial"/>
+                <w:bCs/>
+                <w:color w:val="000000"/>
+                <w:sz w:val="20"/>
+                <w:szCs w:val="20"/>
+                <w:lang w:eastAsia="es-VE"/>
+              </w:rPr>
+              <w:t xml:space="preserve">Corrección final </w:t>
+            </w:r>
+          </w:p>
+        </w:tc>
+      </w:tr>
     </w:tbl>
     <w:p/>
     <w:p>
@@ -1317,10 +1472,10 @@
         </w:rPr>
         <w:lastRenderedPageBreak/>
         <w:drawing>
-          <wp:inline distT="0" distB="0" distL="0" distR="0" wp14:anchorId="64554251" wp14:editId="690B87AE">
-            <wp:extent cx="7124368" cy="8706242"/>
-            <wp:effectExtent l="0" t="0" r="635" b="0"/>
-            <wp:docPr id="1997456158" name="Picture 1"/>
+          <wp:inline distT="0" distB="0" distL="0" distR="0" wp14:anchorId="494473CD" wp14:editId="5770EBBB">
+            <wp:extent cx="7065818" cy="8465897"/>
+            <wp:effectExtent l="0" t="0" r="1905" b="0"/>
+            <wp:docPr id="1486807641" name="Picture 1"/>
             <wp:cNvGraphicFramePr>
               <a:graphicFrameLocks xmlns:a="http://schemas.openxmlformats.org/drawingml/2006/main" noChangeAspect="1"/>
             </wp:cNvGraphicFramePr>
@@ -1349,7 +1504,7 @@
                   <pic:spPr bwMode="auto">
                     <a:xfrm>
                       <a:off x="0" y="0"/>
-                      <a:ext cx="7127498" cy="8710067"/>
+                      <a:ext cx="7068290" cy="8468859"/>
                     </a:xfrm>
                     <a:prstGeom prst="rect">
                       <a:avLst/>

</xml_diff>